<commit_message>
actualizaciones de la consulta
</commit_message>
<xml_diff>
--- a/Informe.docx
+++ b/Informe.docx
@@ -5662,15 +5662,15 @@
     <w:p>
       <w:pPr>
         <w:rPr>
-          <w:rFonts w:ascii="Arial" w:hAnsi="Arial" w:cs="Arial"/>
-          <w:b/>
-          <w:bCs/>
-        </w:rPr>
-      </w:pPr>
-      <w:proofErr w:type="spellStart"/>
-      <w:r>
-        <w:rPr>
-          <w:rFonts w:ascii="Arial" w:hAnsi="Arial" w:cs="Arial"/>
+          <w:rFonts w:ascii="Consolas" w:hAnsi="Consolas" w:cs="Arial"/>
+          <w:b/>
+          <w:bCs/>
+        </w:rPr>
+      </w:pPr>
+      <w:proofErr w:type="spellStart"/>
+      <w:r>
+        <w:rPr>
+          <w:rFonts w:ascii="Consolas" w:hAnsi="Consolas" w:cs="Arial"/>
           <w:b/>
           <w:bCs/>
         </w:rPr>
@@ -5679,12 +5679,100 @@
       <w:proofErr w:type="spellEnd"/>
       <w:r>
         <w:rPr>
+          <w:rFonts w:ascii="Consolas" w:hAnsi="Consolas" w:cs="Arial"/>
+          <w:b/>
+          <w:bCs/>
+        </w:rPr>
+        <w:t>(+[H|_], -</w:t>
+      </w:r>
+      <w:proofErr w:type="spellStart"/>
+      <w:r>
+        <w:rPr>
+          <w:rFonts w:ascii="Consolas" w:hAnsi="Consolas" w:cs="Arial"/>
+          <w:b/>
+          <w:bCs/>
+        </w:rPr>
+        <w:t>Cont</w:t>
+      </w:r>
+      <w:proofErr w:type="spellEnd"/>
+      <w:r>
+        <w:rPr>
+          <w:rFonts w:ascii="Consolas" w:hAnsi="Consolas" w:cs="Arial"/>
+          <w:b/>
+          <w:bCs/>
+        </w:rPr>
+        <w:t xml:space="preserve">) </w:t>
+      </w:r>
+    </w:p>
+    <w:p>
+      <w:pPr>
+        <w:rPr>
+          <w:rFonts w:ascii="Arial" w:hAnsi="Arial" w:cs="Arial"/>
+        </w:rPr>
+      </w:pPr>
+      <w:r>
+        <w:rPr>
+          <w:rFonts w:ascii="Arial" w:hAnsi="Arial" w:cs="Arial"/>
+        </w:rPr>
+        <w:t xml:space="preserve">El predicado </w:t>
+      </w:r>
+      <w:proofErr w:type="spellStart"/>
+      <w:r>
+        <w:rPr>
+          <w:rFonts w:ascii="Arial" w:hAnsi="Arial" w:cs="Arial"/>
+        </w:rPr>
+        <w:t>contar_columnas</w:t>
+      </w:r>
+      <w:proofErr w:type="spellEnd"/>
+      <w:r>
+        <w:rPr>
+          <w:rFonts w:ascii="Arial" w:hAnsi="Arial" w:cs="Arial"/>
+        </w:rPr>
+        <w:t xml:space="preserve"> /2 </w:t>
+      </w:r>
+      <w:r>
+        <w:rPr>
+          <w:rFonts w:ascii="Arial" w:hAnsi="Arial" w:cs="Arial"/>
+        </w:rPr>
+        <w:t>se utiliza para contar la cantidad de columnas de una grilla.</w:t>
+      </w:r>
+    </w:p>
+    <w:p>
+      <w:pPr>
+        <w:rPr>
+          <w:rFonts w:ascii="Arial" w:hAnsi="Arial" w:cs="Arial"/>
+          <w:b/>
+          <w:bCs/>
+        </w:rPr>
+      </w:pPr>
+      <w:proofErr w:type="spellStart"/>
+      <w:r>
+        <w:rPr>
+          <w:rFonts w:ascii="Arial" w:hAnsi="Arial" w:cs="Arial"/>
+          <w:b/>
+          <w:bCs/>
+        </w:rPr>
+        <w:t>contar_</w:t>
+      </w:r>
+      <w:proofErr w:type="gramStart"/>
+      <w:r>
+        <w:rPr>
+          <w:rFonts w:ascii="Arial" w:hAnsi="Arial" w:cs="Arial"/>
+          <w:b/>
+          <w:bCs/>
+        </w:rPr>
+        <w:t>columnas</w:t>
+      </w:r>
+      <w:proofErr w:type="spellEnd"/>
+      <w:r>
+        <w:rPr>
           <w:rFonts w:ascii="Arial" w:hAnsi="Arial" w:cs="Arial"/>
           <w:b/>
           <w:bCs/>
         </w:rPr>
         <w:t>(</w:t>
       </w:r>
+      <w:proofErr w:type="gramEnd"/>
       <w:r>
         <w:rPr>
           <w:rFonts w:ascii="Arial" w:hAnsi="Arial" w:cs="Arial"/>
@@ -5699,7 +5787,7 @@
           <w:b/>
           <w:bCs/>
         </w:rPr>
-        <w:t xml:space="preserve">[H|_], </w:t>
+        <w:t>[],</w:t>
       </w:r>
       <w:r>
         <w:rPr>
@@ -5709,118 +5797,6 @@
         </w:rPr>
         <w:t>-</w:t>
       </w:r>
-      <w:proofErr w:type="spellStart"/>
-      <w:r>
-        <w:rPr>
-          <w:rFonts w:ascii="Arial" w:hAnsi="Arial" w:cs="Arial"/>
-          <w:b/>
-          <w:bCs/>
-        </w:rPr>
-        <w:t>Cont</w:t>
-      </w:r>
-      <w:proofErr w:type="spellEnd"/>
-      <w:r>
-        <w:rPr>
-          <w:rFonts w:ascii="Arial" w:hAnsi="Arial" w:cs="Arial"/>
-          <w:b/>
-          <w:bCs/>
-        </w:rPr>
-        <w:t xml:space="preserve">) </w:t>
-      </w:r>
-    </w:p>
-    <w:p>
-      <w:pPr>
-        <w:rPr>
-          <w:rFonts w:ascii="Arial" w:hAnsi="Arial" w:cs="Arial"/>
-        </w:rPr>
-      </w:pPr>
-      <w:r>
-        <w:rPr>
-          <w:rFonts w:ascii="Arial" w:hAnsi="Arial" w:cs="Arial"/>
-        </w:rPr>
-        <w:t xml:space="preserve">El predicado </w:t>
-      </w:r>
-      <w:proofErr w:type="spellStart"/>
-      <w:r>
-        <w:rPr>
-          <w:rFonts w:ascii="Arial" w:hAnsi="Arial" w:cs="Arial"/>
-        </w:rPr>
-        <w:t>contar_columnas</w:t>
-      </w:r>
-      <w:proofErr w:type="spellEnd"/>
-      <w:r>
-        <w:rPr>
-          <w:rFonts w:ascii="Arial" w:hAnsi="Arial" w:cs="Arial"/>
-        </w:rPr>
-        <w:t xml:space="preserve"> /2 </w:t>
-      </w:r>
-      <w:r>
-        <w:rPr>
-          <w:rFonts w:ascii="Arial" w:hAnsi="Arial" w:cs="Arial"/>
-        </w:rPr>
-        <w:t>se utiliza para contar la cantidad de columnas de una grilla.</w:t>
-      </w:r>
-    </w:p>
-    <w:p>
-      <w:pPr>
-        <w:rPr>
-          <w:rFonts w:ascii="Arial" w:hAnsi="Arial" w:cs="Arial"/>
-          <w:b/>
-          <w:bCs/>
-        </w:rPr>
-      </w:pPr>
-      <w:proofErr w:type="spellStart"/>
-      <w:r>
-        <w:rPr>
-          <w:rFonts w:ascii="Arial" w:hAnsi="Arial" w:cs="Arial"/>
-          <w:b/>
-          <w:bCs/>
-        </w:rPr>
-        <w:t>contar_</w:t>
-      </w:r>
-      <w:proofErr w:type="gramStart"/>
-      <w:r>
-        <w:rPr>
-          <w:rFonts w:ascii="Arial" w:hAnsi="Arial" w:cs="Arial"/>
-          <w:b/>
-          <w:bCs/>
-        </w:rPr>
-        <w:t>columnas</w:t>
-      </w:r>
-      <w:proofErr w:type="spellEnd"/>
-      <w:r>
-        <w:rPr>
-          <w:rFonts w:ascii="Arial" w:hAnsi="Arial" w:cs="Arial"/>
-          <w:b/>
-          <w:bCs/>
-        </w:rPr>
-        <w:t>(</w:t>
-      </w:r>
-      <w:proofErr w:type="gramEnd"/>
-      <w:r>
-        <w:rPr>
-          <w:rFonts w:ascii="Arial" w:hAnsi="Arial" w:cs="Arial"/>
-          <w:b/>
-          <w:bCs/>
-        </w:rPr>
-        <w:t>+</w:t>
-      </w:r>
-      <w:r>
-        <w:rPr>
-          <w:rFonts w:ascii="Arial" w:hAnsi="Arial" w:cs="Arial"/>
-          <w:b/>
-          <w:bCs/>
-        </w:rPr>
-        <w:t>[],</w:t>
-      </w:r>
-      <w:r>
-        <w:rPr>
-          <w:rFonts w:ascii="Arial" w:hAnsi="Arial" w:cs="Arial"/>
-          <w:b/>
-          <w:bCs/>
-        </w:rPr>
-        <w:t>-</w:t>
-      </w:r>
       <w:r>
         <w:rPr>
           <w:rFonts w:ascii="Arial" w:hAnsi="Arial" w:cs="Arial"/>
@@ -5828,221 +5804,221 @@
           <w:bCs/>
         </w:rPr>
         <w:t xml:space="preserve"> 0). </w:t>
-      </w:r>
-    </w:p>
-    <w:p>
-      <w:pPr>
-        <w:rPr>
-          <w:rFonts w:ascii="Arial" w:hAnsi="Arial" w:cs="Arial"/>
-        </w:rPr>
-      </w:pPr>
-      <w:r>
-        <w:rPr>
-          <w:rFonts w:ascii="Arial" w:hAnsi="Arial" w:cs="Arial"/>
-        </w:rPr>
-        <w:t xml:space="preserve">El predicado </w:t>
-      </w:r>
-      <w:proofErr w:type="spellStart"/>
-      <w:r>
-        <w:rPr>
-          <w:rFonts w:ascii="Arial" w:hAnsi="Arial" w:cs="Arial"/>
-        </w:rPr>
-        <w:t>contar_columnas</w:t>
-      </w:r>
-      <w:proofErr w:type="spellEnd"/>
-      <w:r>
-        <w:rPr>
-          <w:rFonts w:ascii="Arial" w:hAnsi="Arial" w:cs="Arial"/>
-        </w:rPr>
-        <w:t xml:space="preserve"> /2 </w:t>
-      </w:r>
-      <w:r>
-        <w:rPr>
-          <w:rFonts w:ascii="Arial" w:hAnsi="Arial" w:cs="Arial"/>
-        </w:rPr>
-        <w:t xml:space="preserve">se utiliza como caso base del predicado anterior, retorna la cantidad de elementos de una lista </w:t>
-      </w:r>
-      <w:r>
-        <w:rPr>
-          <w:rFonts w:ascii="Arial" w:hAnsi="Arial" w:cs="Arial"/>
-        </w:rPr>
-        <w:t>vacía</w:t>
-      </w:r>
-      <w:r>
-        <w:rPr>
-          <w:rFonts w:ascii="Arial" w:hAnsi="Arial" w:cs="Arial"/>
-        </w:rPr>
-        <w:t xml:space="preserve"> que es 0.</w:t>
-      </w:r>
-    </w:p>
-    <w:p>
-      <w:pPr>
-        <w:jc w:val="center"/>
-        <w:rPr>
-          <w:rFonts w:ascii="Arial" w:hAnsi="Arial" w:cs="Arial"/>
-          <w:b/>
-          <w:bCs/>
-        </w:rPr>
-      </w:pPr>
-      <w:r>
-        <w:rPr>
-          <w:rFonts w:ascii="Arial" w:hAnsi="Arial" w:cs="Arial"/>
-          <w:b/>
-          <w:bCs/>
-        </w:rPr>
-        <w:t>F</w:t>
-      </w:r>
-      <w:r>
-        <w:rPr>
-          <w:rFonts w:ascii="Arial" w:hAnsi="Arial" w:cs="Arial"/>
-          <w:b/>
-          <w:bCs/>
-        </w:rPr>
-        <w:t>uncionalidades extra implementadas</w:t>
-      </w:r>
-    </w:p>
-    <w:p>
-      <w:pPr>
-        <w:rPr>
-          <w:rFonts w:ascii="Arial" w:hAnsi="Arial" w:cs="Arial"/>
-        </w:rPr>
-      </w:pPr>
-      <w:r>
-        <w:rPr>
-          <w:rFonts w:ascii="Arial" w:hAnsi="Arial" w:cs="Arial"/>
-        </w:rPr>
-        <w:t xml:space="preserve">Se </w:t>
-      </w:r>
-      <w:r>
-        <w:rPr>
-          <w:rFonts w:ascii="Arial" w:hAnsi="Arial" w:cs="Arial"/>
-        </w:rPr>
-        <w:t>agregó</w:t>
-      </w:r>
-      <w:r>
-        <w:rPr>
-          <w:rFonts w:ascii="Arial" w:hAnsi="Arial" w:cs="Arial"/>
-        </w:rPr>
-        <w:t xml:space="preserve"> la posibilidad de reiniciar el nivel, en caso de que el usuario desee reiniciarlo por cualquier razón, va a poder hacerlo gracias al botón “Reiniciar juego” que reestablece el estado del juego a su estado inicial.</w:t>
-      </w:r>
-    </w:p>
-    <w:p>
-      <w:pPr>
-        <w:rPr>
-          <w:rFonts w:ascii="Arial" w:hAnsi="Arial" w:cs="Arial"/>
-        </w:rPr>
-      </w:pPr>
-    </w:p>
-    <w:p>
-      <w:pPr>
-        <w:jc w:val="center"/>
-        <w:rPr>
-          <w:rFonts w:ascii="Arial" w:hAnsi="Arial" w:cs="Arial"/>
-          <w:b/>
-          <w:bCs/>
-        </w:rPr>
-      </w:pPr>
-      <w:r>
-        <w:rPr>
-          <w:rFonts w:ascii="Arial" w:hAnsi="Arial" w:cs="Arial"/>
-          <w:b/>
-          <w:bCs/>
-        </w:rPr>
-        <w:t>A</w:t>
-      </w:r>
-      <w:r>
-        <w:rPr>
-          <w:rFonts w:ascii="Arial" w:hAnsi="Arial" w:cs="Arial"/>
-          <w:b/>
-          <w:bCs/>
-        </w:rPr>
-        <w:t>spectos positivos de la resolución</w:t>
-      </w:r>
-    </w:p>
-    <w:p>
-      <w:pPr>
-        <w:rPr>
-          <w:rFonts w:ascii="Arial" w:hAnsi="Arial" w:cs="Arial"/>
-          <w:bCs/>
-        </w:rPr>
-      </w:pPr>
-      <w:r>
-        <w:rPr>
-          <w:rFonts w:ascii="Arial" w:hAnsi="Arial" w:cs="Arial"/>
-          <w:bCs/>
-        </w:rPr>
-        <w:t>Los aspectos positivos del proyecto fue</w:t>
-      </w:r>
-      <w:r>
-        <w:rPr>
-          <w:rFonts w:ascii="Arial" w:hAnsi="Arial" w:cs="Arial"/>
-          <w:bCs/>
-        </w:rPr>
-        <w:t>ron</w:t>
-      </w:r>
-      <w:r>
-        <w:rPr>
-          <w:rFonts w:ascii="Arial" w:hAnsi="Arial" w:cs="Arial"/>
-          <w:bCs/>
-        </w:rPr>
-        <w:t xml:space="preserve"> el aprendizaje de </w:t>
-      </w:r>
-      <w:proofErr w:type="spellStart"/>
-      <w:r>
-        <w:rPr>
-          <w:rFonts w:ascii="Arial" w:hAnsi="Arial" w:cs="Arial"/>
-          <w:bCs/>
-        </w:rPr>
-        <w:t>React</w:t>
-      </w:r>
-      <w:proofErr w:type="spellEnd"/>
-      <w:r>
-        <w:rPr>
-          <w:rFonts w:ascii="Arial" w:hAnsi="Arial" w:cs="Arial"/>
-          <w:bCs/>
-        </w:rPr>
-        <w:t xml:space="preserve">, así también como el aprendizaje de otros lenguajes como JavaScript y </w:t>
-      </w:r>
-      <w:proofErr w:type="spellStart"/>
-      <w:r>
-        <w:rPr>
-          <w:rFonts w:ascii="Arial" w:hAnsi="Arial" w:cs="Arial"/>
-          <w:bCs/>
-        </w:rPr>
-        <w:t>html</w:t>
-      </w:r>
-      <w:proofErr w:type="spellEnd"/>
-      <w:r>
-        <w:rPr>
-          <w:rFonts w:ascii="Arial" w:hAnsi="Arial" w:cs="Arial"/>
-          <w:bCs/>
-        </w:rPr>
-        <w:t xml:space="preserve"> en rasgos generales</w:t>
-      </w:r>
-      <w:r>
-        <w:rPr>
-          <w:rFonts w:ascii="Arial" w:hAnsi="Arial" w:cs="Arial"/>
-          <w:bCs/>
-        </w:rPr>
-        <w:t>.</w:t>
-      </w:r>
-    </w:p>
-    <w:p>
-      <w:pPr>
-        <w:rPr>
-          <w:rFonts w:ascii="Arial" w:hAnsi="Arial" w:cs="Arial"/>
-          <w:bCs/>
-        </w:rPr>
-      </w:pPr>
-      <w:r>
-        <w:rPr>
-          <w:rFonts w:ascii="Arial" w:hAnsi="Arial" w:cs="Arial"/>
-          <w:bCs/>
-        </w:rPr>
-        <w:t>Otro aspecto positivo fue la eficiencia de la gran mayoría de predicados que escribimos en Prolog.</w:t>
       </w:r>
       <w:bookmarkStart w:id="0" w:name="_GoBack"/>
       <w:bookmarkEnd w:id="0"/>
+    </w:p>
+    <w:p>
+      <w:pPr>
+        <w:rPr>
+          <w:rFonts w:ascii="Arial" w:hAnsi="Arial" w:cs="Arial"/>
+        </w:rPr>
+      </w:pPr>
+      <w:r>
+        <w:rPr>
+          <w:rFonts w:ascii="Arial" w:hAnsi="Arial" w:cs="Arial"/>
+        </w:rPr>
+        <w:t xml:space="preserve">El predicado </w:t>
+      </w:r>
+      <w:proofErr w:type="spellStart"/>
+      <w:r>
+        <w:rPr>
+          <w:rFonts w:ascii="Arial" w:hAnsi="Arial" w:cs="Arial"/>
+        </w:rPr>
+        <w:t>contar_columnas</w:t>
+      </w:r>
+      <w:proofErr w:type="spellEnd"/>
+      <w:r>
+        <w:rPr>
+          <w:rFonts w:ascii="Arial" w:hAnsi="Arial" w:cs="Arial"/>
+        </w:rPr>
+        <w:t xml:space="preserve"> /2 </w:t>
+      </w:r>
+      <w:r>
+        <w:rPr>
+          <w:rFonts w:ascii="Arial" w:hAnsi="Arial" w:cs="Arial"/>
+        </w:rPr>
+        <w:t xml:space="preserve">se utiliza como caso base del predicado anterior, retorna la cantidad de elementos de una lista </w:t>
+      </w:r>
+      <w:r>
+        <w:rPr>
+          <w:rFonts w:ascii="Arial" w:hAnsi="Arial" w:cs="Arial"/>
+        </w:rPr>
+        <w:t>vacía</w:t>
+      </w:r>
+      <w:r>
+        <w:rPr>
+          <w:rFonts w:ascii="Arial" w:hAnsi="Arial" w:cs="Arial"/>
+        </w:rPr>
+        <w:t xml:space="preserve"> que es 0.</w:t>
+      </w:r>
+    </w:p>
+    <w:p>
+      <w:pPr>
+        <w:jc w:val="center"/>
+        <w:rPr>
+          <w:rFonts w:ascii="Arial" w:hAnsi="Arial" w:cs="Arial"/>
+          <w:b/>
+          <w:bCs/>
+        </w:rPr>
+      </w:pPr>
+      <w:r>
+        <w:rPr>
+          <w:rFonts w:ascii="Arial" w:hAnsi="Arial" w:cs="Arial"/>
+          <w:b/>
+          <w:bCs/>
+        </w:rPr>
+        <w:t>F</w:t>
+      </w:r>
+      <w:r>
+        <w:rPr>
+          <w:rFonts w:ascii="Arial" w:hAnsi="Arial" w:cs="Arial"/>
+          <w:b/>
+          <w:bCs/>
+        </w:rPr>
+        <w:t>uncionalidades extra implementadas</w:t>
+      </w:r>
+    </w:p>
+    <w:p>
+      <w:pPr>
+        <w:rPr>
+          <w:rFonts w:ascii="Arial" w:hAnsi="Arial" w:cs="Arial"/>
+        </w:rPr>
+      </w:pPr>
+      <w:r>
+        <w:rPr>
+          <w:rFonts w:ascii="Arial" w:hAnsi="Arial" w:cs="Arial"/>
+        </w:rPr>
+        <w:t xml:space="preserve">Se </w:t>
+      </w:r>
+      <w:r>
+        <w:rPr>
+          <w:rFonts w:ascii="Arial" w:hAnsi="Arial" w:cs="Arial"/>
+        </w:rPr>
+        <w:t>agregó</w:t>
+      </w:r>
+      <w:r>
+        <w:rPr>
+          <w:rFonts w:ascii="Arial" w:hAnsi="Arial" w:cs="Arial"/>
+        </w:rPr>
+        <w:t xml:space="preserve"> la posibilidad de reiniciar el nivel, en caso de que el usuario desee reiniciarlo por cualquier razón, va a poder hacerlo gracias al botón “Reiniciar juego” que reestablece el estado del juego a su estado inicial.</w:t>
+      </w:r>
+    </w:p>
+    <w:p>
+      <w:pPr>
+        <w:rPr>
+          <w:rFonts w:ascii="Arial" w:hAnsi="Arial" w:cs="Arial"/>
+        </w:rPr>
+      </w:pPr>
+    </w:p>
+    <w:p>
+      <w:pPr>
+        <w:jc w:val="center"/>
+        <w:rPr>
+          <w:rFonts w:ascii="Arial" w:hAnsi="Arial" w:cs="Arial"/>
+          <w:b/>
+          <w:bCs/>
+        </w:rPr>
+      </w:pPr>
+      <w:r>
+        <w:rPr>
+          <w:rFonts w:ascii="Arial" w:hAnsi="Arial" w:cs="Arial"/>
+          <w:b/>
+          <w:bCs/>
+        </w:rPr>
+        <w:t>A</w:t>
+      </w:r>
+      <w:r>
+        <w:rPr>
+          <w:rFonts w:ascii="Arial" w:hAnsi="Arial" w:cs="Arial"/>
+          <w:b/>
+          <w:bCs/>
+        </w:rPr>
+        <w:t>spectos positivos de la resolución</w:t>
+      </w:r>
+    </w:p>
+    <w:p>
+      <w:pPr>
+        <w:rPr>
+          <w:rFonts w:ascii="Arial" w:hAnsi="Arial" w:cs="Arial"/>
+          <w:bCs/>
+        </w:rPr>
+      </w:pPr>
+      <w:r>
+        <w:rPr>
+          <w:rFonts w:ascii="Arial" w:hAnsi="Arial" w:cs="Arial"/>
+          <w:bCs/>
+        </w:rPr>
+        <w:t>Los aspectos positivos del proyecto fue</w:t>
+      </w:r>
+      <w:r>
+        <w:rPr>
+          <w:rFonts w:ascii="Arial" w:hAnsi="Arial" w:cs="Arial"/>
+          <w:bCs/>
+        </w:rPr>
+        <w:t>ron</w:t>
+      </w:r>
+      <w:r>
+        <w:rPr>
+          <w:rFonts w:ascii="Arial" w:hAnsi="Arial" w:cs="Arial"/>
+          <w:bCs/>
+        </w:rPr>
+        <w:t xml:space="preserve"> el aprendizaje de </w:t>
+      </w:r>
+      <w:proofErr w:type="spellStart"/>
+      <w:r>
+        <w:rPr>
+          <w:rFonts w:ascii="Arial" w:hAnsi="Arial" w:cs="Arial"/>
+          <w:bCs/>
+        </w:rPr>
+        <w:t>React</w:t>
+      </w:r>
+      <w:proofErr w:type="spellEnd"/>
+      <w:r>
+        <w:rPr>
+          <w:rFonts w:ascii="Arial" w:hAnsi="Arial" w:cs="Arial"/>
+          <w:bCs/>
+        </w:rPr>
+        <w:t xml:space="preserve">, así también como el aprendizaje de otros lenguajes como JavaScript y </w:t>
+      </w:r>
+      <w:proofErr w:type="spellStart"/>
+      <w:r>
+        <w:rPr>
+          <w:rFonts w:ascii="Arial" w:hAnsi="Arial" w:cs="Arial"/>
+          <w:bCs/>
+        </w:rPr>
+        <w:t>html</w:t>
+      </w:r>
+      <w:proofErr w:type="spellEnd"/>
+      <w:r>
+        <w:rPr>
+          <w:rFonts w:ascii="Arial" w:hAnsi="Arial" w:cs="Arial"/>
+          <w:bCs/>
+        </w:rPr>
+        <w:t xml:space="preserve"> en rasgos generales</w:t>
+      </w:r>
+      <w:r>
+        <w:rPr>
+          <w:rFonts w:ascii="Arial" w:hAnsi="Arial" w:cs="Arial"/>
+          <w:bCs/>
+        </w:rPr>
+        <w:t>.</w:t>
+      </w:r>
+    </w:p>
+    <w:p>
+      <w:pPr>
+        <w:rPr>
+          <w:rFonts w:ascii="Arial" w:hAnsi="Arial" w:cs="Arial"/>
+          <w:bCs/>
+        </w:rPr>
+      </w:pPr>
+      <w:r>
+        <w:rPr>
+          <w:rFonts w:ascii="Arial" w:hAnsi="Arial" w:cs="Arial"/>
+          <w:bCs/>
+        </w:rPr>
+        <w:t>Otro aspecto positivo fue la eficiencia de la gran mayoría de predicados que escribimos en Prolog.</w:t>
+      </w:r>
     </w:p>
     <w:p>
       <w:pPr>
@@ -7058,7 +7034,7 @@
             <w:noProof/>
             <w:lang w:val="es-ES"/>
           </w:rPr>
-          <w:t>9</w:t>
+          <w:t>6</w:t>
         </w:r>
         <w:r>
           <w:fldChar w:fldCharType="end"/>

</xml_diff>

<commit_message>
clean code + modificado el documento
</commit_message>
<xml_diff>
--- a/Informe.docx
+++ b/Informe.docx
@@ -172,13 +172,7 @@
         <w:rPr>
           <w:rFonts w:ascii="Arial" w:hAnsi="Arial" w:cs="Arial"/>
         </w:rPr>
-        <w:t>sí</w:t>
-      </w:r>
-      <w:r>
-        <w:rPr>
-          <w:rFonts w:ascii="Arial" w:hAnsi="Arial" w:cs="Arial"/>
-        </w:rPr>
-        <w:t xml:space="preserve"> una fila cumple con sus pistas correspondientes, en caso de que se satisfagan entonces </w:t>
+        <w:t xml:space="preserve">sí una fila cumple con sus pistas correspondientes, en caso de que se satisfagan entonces </w:t>
       </w:r>
       <w:proofErr w:type="spellStart"/>
       <w:r>
@@ -413,13 +407,7 @@
         <w:rPr>
           <w:rFonts w:ascii="Arial" w:hAnsi="Arial" w:cs="Arial"/>
         </w:rPr>
-        <w:t>sí</w:t>
-      </w:r>
-      <w:r>
-        <w:rPr>
-          <w:rFonts w:ascii="Arial" w:hAnsi="Arial" w:cs="Arial"/>
-        </w:rPr>
-        <w:t xml:space="preserve"> una columna satisface las pistas asignadas a la misma, en caso afirmativo </w:t>
+        <w:t xml:space="preserve">sí una columna satisface las pistas asignadas a la misma, en caso afirmativo </w:t>
       </w:r>
       <w:proofErr w:type="spellStart"/>
       <w:r>
@@ -1422,7 +1410,31 @@
         <w:rPr>
           <w:rFonts w:ascii="Arial" w:hAnsi="Arial" w:cs="Arial"/>
         </w:rPr>
-        <w:t>: Se van obteniendo las columnas de la grilla y se van verificando que cumplan con sus respectivas pistas, cuando cumplen se agrega un “1” en una lista indicando que cumple con sus pistas, en caso contrario se agrega un “0” indicando que no cumple con sus pistas, luego se aumenta en uno el índice y se repite el proceso hasta acabar con las columnas de la grilla.</w:t>
+        <w:t xml:space="preserve">: Se van obteniendo las columnas de la grilla y se van verificando que cumplan con sus respectivas pistas, cuando cumplen se agrega un “1” en una lista </w:t>
+      </w:r>
+      <w:r>
+        <w:rPr>
+          <w:rFonts w:ascii="Arial" w:hAnsi="Arial" w:cs="Arial"/>
+        </w:rPr>
+        <w:t xml:space="preserve">de salida </w:t>
+      </w:r>
+      <w:r>
+        <w:rPr>
+          <w:rFonts w:ascii="Arial" w:hAnsi="Arial" w:cs="Arial"/>
+        </w:rPr>
+        <w:t xml:space="preserve">indicando que cumple con sus pistas, en caso contrario se agrega un “0” </w:t>
+      </w:r>
+      <w:r>
+        <w:rPr>
+          <w:rFonts w:ascii="Arial" w:hAnsi="Arial" w:cs="Arial"/>
+        </w:rPr>
+        <w:t xml:space="preserve">en la lista de salida </w:t>
+      </w:r>
+      <w:r>
+        <w:rPr>
+          <w:rFonts w:ascii="Arial" w:hAnsi="Arial" w:cs="Arial"/>
+        </w:rPr>
+        <w:t>indicando que no cumple con sus pistas, luego se aumenta en uno el índice y se repite el proceso hasta acabar con las columnas de la grilla.</w:t>
       </w:r>
     </w:p>
     <w:p>
@@ -2171,13 +2183,7 @@
         <w:rPr>
           <w:rFonts w:ascii="Arial" w:hAnsi="Arial" w:cs="Arial"/>
         </w:rPr>
-        <w:t>filas</w:t>
-      </w:r>
-      <w:r>
-        <w:rPr>
-          <w:rFonts w:ascii="Arial" w:hAnsi="Arial" w:cs="Arial"/>
-        </w:rPr>
-        <w:t>, entonces simplemente devuelve la misma grilla como grilla de salida</w:t>
+        <w:t>filas, entonces simplemente devuelve la misma grilla como grilla de salida</w:t>
       </w:r>
       <w:r>
         <w:rPr>
@@ -2287,21 +2293,7 @@
         <w:rPr>
           <w:rFonts w:ascii="Arial" w:hAnsi="Arial" w:cs="Arial"/>
         </w:rPr>
-        <w:t>: Recorre 2 listas y va chequeando si el elemento que encabeza ambas listas es el mismo, tanto si es “#</w:t>
-      </w:r>
-      <w:proofErr w:type="gramStart"/>
-      <w:r>
-        <w:rPr>
-          <w:rFonts w:ascii="Arial" w:hAnsi="Arial" w:cs="Arial"/>
-        </w:rPr>
-        <w:t>” ,</w:t>
-      </w:r>
-      <w:proofErr w:type="gramEnd"/>
-      <w:r>
-        <w:rPr>
-          <w:rFonts w:ascii="Arial" w:hAnsi="Arial" w:cs="Arial"/>
-        </w:rPr>
-        <w:t xml:space="preserve"> “X” o “_” en ambas.</w:t>
+        <w:t>: Recorre 2 listas y va chequeando si el elemento que encabeza ambas listas es el mismo, tanto si es “#” , “X” o “_” en ambas.</w:t>
       </w:r>
     </w:p>
     <w:p>
@@ -2763,21 +2755,7 @@
         <w:rPr>
           <w:rFonts w:ascii="Arial" w:hAnsi="Arial" w:cs="Arial"/>
         </w:rPr>
-        <w:t>/</w:t>
-      </w:r>
-      <w:proofErr w:type="gramStart"/>
-      <w:r>
-        <w:rPr>
-          <w:rFonts w:ascii="Arial" w:hAnsi="Arial" w:cs="Arial"/>
-        </w:rPr>
-        <w:t>4  como</w:t>
-      </w:r>
-      <w:proofErr w:type="gramEnd"/>
-      <w:r>
-        <w:rPr>
-          <w:rFonts w:ascii="Arial" w:hAnsi="Arial" w:cs="Arial"/>
-        </w:rPr>
-        <w:t xml:space="preserve"> dato de entrada para </w:t>
+        <w:t xml:space="preserve">/4  como dato de entrada para </w:t>
       </w:r>
       <w:proofErr w:type="spellStart"/>
       <w:r>
@@ -2791,14 +2769,14 @@
         <w:rPr>
           <w:rFonts w:ascii="Arial" w:hAnsi="Arial" w:cs="Arial"/>
         </w:rPr>
-        <w:t>/4 este a su vez, nos dará la grilla aun con más pistas marcadas, luego esta grilla se utiliza en ult</w:t>
-      </w:r>
-      <w:proofErr w:type="spellStart"/>
-      <w:r>
-        <w:rPr>
-          <w:rFonts w:ascii="Arial" w:hAnsi="Arial" w:cs="Arial"/>
-        </w:rPr>
-        <w:t>ima_pasada</w:t>
+        <w:t xml:space="preserve">/4 este a su vez, nos dará la grilla aun con más pistas marcadas, luego esta grilla se utiliza en </w:t>
+      </w:r>
+      <w:proofErr w:type="spellStart"/>
+      <w:r>
+        <w:rPr>
+          <w:rFonts w:ascii="Arial" w:hAnsi="Arial" w:cs="Arial"/>
+        </w:rPr>
+        <w:t>ultima_pasada</w:t>
       </w:r>
       <w:proofErr w:type="spellEnd"/>
       <w:r>

</xml_diff>

<commit_message>
agregados comentarios al informe
</commit_message>
<xml_diff>
--- a/Informe.docx
+++ b/Informe.docx
@@ -430,150 +430,6 @@
         <w:t>, caso contrario tomara el valor 0.</w:t>
       </w:r>
     </w:p>
-    <w:p>
-      <w:pPr>
-        <w:rPr>
-          <w:rFonts w:ascii="Consolas" w:hAnsi="Consolas"/>
-          <w:b/>
-          <w:bCs/>
-        </w:rPr>
-      </w:pPr>
-    </w:p>
-    <w:p>
-      <w:pPr>
-        <w:jc w:val="center"/>
-        <w:rPr>
-          <w:rFonts w:ascii="Arial" w:hAnsi="Arial" w:cs="Arial"/>
-          <w:b/>
-          <w:bCs/>
-        </w:rPr>
-      </w:pPr>
-      <w:proofErr w:type="spellStart"/>
-      <w:r>
-        <w:rPr>
-          <w:rFonts w:ascii="Arial" w:hAnsi="Arial" w:cs="Arial"/>
-          <w:b/>
-          <w:bCs/>
-        </w:rPr>
-        <w:t>verificar_pistas_en_lista</w:t>
-      </w:r>
-      <w:proofErr w:type="spellEnd"/>
-      <w:r>
-        <w:rPr>
-          <w:rFonts w:ascii="Arial" w:hAnsi="Arial" w:cs="Arial"/>
-          <w:b/>
-          <w:bCs/>
-        </w:rPr>
-        <w:t>/2</w:t>
-      </w:r>
-    </w:p>
-    <w:p>
-      <w:pPr>
-        <w:rPr>
-          <w:rFonts w:ascii="Arial" w:hAnsi="Arial" w:cs="Arial"/>
-        </w:rPr>
-      </w:pPr>
-      <w:r>
-        <w:rPr>
-          <w:rFonts w:ascii="Arial" w:hAnsi="Arial" w:cs="Arial"/>
-          <w:b/>
-          <w:bCs/>
-        </w:rPr>
-        <w:t>Estrategia</w:t>
-      </w:r>
-      <w:r>
-        <w:rPr>
-          <w:rFonts w:ascii="Arial" w:hAnsi="Arial" w:cs="Arial"/>
-        </w:rPr>
-        <w:t xml:space="preserve">: Si es que hay pistas, se verifica que la primera casilla esta pintada, si lo está, llama a la función </w:t>
-      </w:r>
-      <w:proofErr w:type="spellStart"/>
-      <w:r>
-        <w:rPr>
-          <w:rFonts w:ascii="Arial" w:hAnsi="Arial" w:cs="Arial"/>
-        </w:rPr>
-        <w:t>verificar_pconsecutivos</w:t>
-      </w:r>
-      <w:proofErr w:type="spellEnd"/>
-      <w:r>
-        <w:rPr>
-          <w:rFonts w:ascii="Arial" w:hAnsi="Arial" w:cs="Arial"/>
-        </w:rPr>
-        <w:t xml:space="preserve"> para verificar si la pista en cuestión esta pintada y luego llama recursivamente con el resto de la lista no recorrida, en caso de que la primera casilla no está pintada llama recursivamente con el resto de la lista, </w:t>
-      </w:r>
-      <w:r>
-        <w:rPr>
-          <w:rFonts w:ascii="Arial" w:hAnsi="Arial" w:cs="Arial"/>
-        </w:rPr>
-        <w:lastRenderedPageBreak/>
-        <w:t>y en caso de que no haya más pistas que chequear, pero si hay lista por recorrer, entonces verifica que no haya ninguna casilla pintada.</w:t>
-      </w:r>
-    </w:p>
-    <w:p>
-      <w:pPr>
-        <w:rPr>
-          <w:rFonts w:ascii="Consolas" w:hAnsi="Consolas"/>
-          <w:b/>
-          <w:bCs/>
-        </w:rPr>
-      </w:pPr>
-    </w:p>
-    <w:p/>
-    <w:p>
-      <w:pPr>
-        <w:jc w:val="center"/>
-        <w:rPr>
-          <w:rFonts w:ascii="Arial" w:hAnsi="Arial" w:cs="Arial"/>
-          <w:b/>
-          <w:bCs/>
-        </w:rPr>
-      </w:pPr>
-      <w:proofErr w:type="spellStart"/>
-      <w:r>
-        <w:rPr>
-          <w:rFonts w:ascii="Arial" w:hAnsi="Arial" w:cs="Arial"/>
-          <w:b/>
-          <w:bCs/>
-        </w:rPr>
-        <w:t>verificar_pconsecutivos</w:t>
-      </w:r>
-      <w:proofErr w:type="spellEnd"/>
-      <w:r>
-        <w:rPr>
-          <w:rFonts w:ascii="Arial" w:hAnsi="Arial" w:cs="Arial"/>
-          <w:b/>
-          <w:bCs/>
-        </w:rPr>
-        <w:t>/3</w:t>
-      </w:r>
-    </w:p>
-    <w:p>
-      <w:pPr>
-        <w:rPr>
-          <w:rFonts w:ascii="Arial" w:hAnsi="Arial" w:cs="Arial"/>
-        </w:rPr>
-      </w:pPr>
-      <w:r>
-        <w:rPr>
-          <w:rFonts w:ascii="Arial" w:hAnsi="Arial" w:cs="Arial"/>
-          <w:b/>
-          <w:bCs/>
-        </w:rPr>
-        <w:t>Estrategia</w:t>
-      </w:r>
-      <w:r>
-        <w:rPr>
-          <w:rFonts w:ascii="Arial" w:hAnsi="Arial" w:cs="Arial"/>
-        </w:rPr>
-        <w:t xml:space="preserve">: </w:t>
-      </w:r>
-      <w:r>
-        <w:rPr>
-          <w:rFonts w:ascii="Arial" w:hAnsi="Arial" w:cs="Arial"/>
-        </w:rPr>
-        <w:t>Se recibe cuantos marcados seguidos se deben encontrar, entonces recorre la lista recursivamente hasta encontrar algo que no sea un #, reduciendo en 1 el contador de marcados que requiere encontrar. Repite este proceso hasta encontrar la cantidad de marcados requerida, devolviendo lo que queda de lista si la serie de marcados termino ahí (esto es, termina la fila o hay algo que no sea #).</w:t>
-      </w:r>
-    </w:p>
     <w:p/>
     <w:p>
       <w:pPr>
@@ -843,6 +699,12 @@
         </w:rPr>
         <w:t>/4</w:t>
       </w:r>
+      <w:r>
+        <w:rPr>
+          <w:rFonts w:ascii="Arial" w:hAnsi="Arial" w:cs="Arial"/>
+        </w:rPr>
+        <w:t xml:space="preserve"> </w:t>
+      </w:r>
     </w:p>
     <w:p>
       <w:pPr>
@@ -974,8 +836,440 @@
           <w:b/>
           <w:bCs/>
         </w:rPr>
+        <w:t>comprobar_grilla_react</w:t>
+      </w:r>
+      <w:proofErr w:type="spellEnd"/>
+      <w:r>
+        <w:rPr>
+          <w:rFonts w:ascii="Arial" w:hAnsi="Arial" w:cs="Arial"/>
+          <w:b/>
+          <w:bCs/>
+        </w:rPr>
+        <w:t>/5</w:t>
+      </w:r>
+    </w:p>
+    <w:p>
+      <w:pPr>
+        <w:rPr>
+          <w:rFonts w:ascii="Arial" w:hAnsi="Arial" w:cs="Arial"/>
+        </w:rPr>
+      </w:pPr>
+      <w:r>
+        <w:rPr>
+          <w:rFonts w:ascii="Arial" w:hAnsi="Arial" w:cs="Arial"/>
+          <w:b/>
+          <w:bCs/>
+        </w:rPr>
+        <w:t>Estrategia</w:t>
+      </w:r>
+      <w:r>
+        <w:rPr>
+          <w:rFonts w:ascii="Arial" w:hAnsi="Arial" w:cs="Arial"/>
+        </w:rPr>
+        <w:t>: Este predicado lo utilizamos para obtener las listas de las pistas que se cumplen de las filas y las columnas, para ello primero contamos la cantidad de filas y la cantidad de columnas y luego iteramos esa cantidad de veces respectivamente en cada lista para verificar que pistas se cumplen en cada caso</w:t>
+      </w:r>
+      <w:r>
+        <w:rPr>
+          <w:rFonts w:ascii="Arial" w:hAnsi="Arial" w:cs="Arial"/>
+        </w:rPr>
+        <w:t>.</w:t>
+      </w:r>
+    </w:p>
+    <w:p>
+      <w:pPr>
+        <w:rPr>
+          <w:rFonts w:ascii="Arial" w:hAnsi="Arial" w:cs="Arial"/>
+        </w:rPr>
+      </w:pPr>
+    </w:p>
+    <w:p>
+      <w:pPr>
+        <w:jc w:val="center"/>
+        <w:rPr>
+          <w:rFonts w:ascii="Arial" w:hAnsi="Arial" w:cs="Arial"/>
+          <w:b/>
+          <w:bCs/>
+        </w:rPr>
+      </w:pPr>
+      <w:proofErr w:type="spellStart"/>
+      <w:r>
+        <w:rPr>
+          <w:rFonts w:ascii="Arial" w:hAnsi="Arial" w:cs="Arial"/>
+          <w:b/>
+          <w:bCs/>
+        </w:rPr>
+        <w:t>comprobar_todas_columnas_react</w:t>
+      </w:r>
+      <w:proofErr w:type="spellEnd"/>
+      <w:r>
+        <w:rPr>
+          <w:rFonts w:ascii="Arial" w:hAnsi="Arial" w:cs="Arial"/>
+          <w:b/>
+          <w:bCs/>
+        </w:rPr>
+        <w:t>/4</w:t>
+      </w:r>
+    </w:p>
+    <w:p>
+      <w:pPr>
+        <w:rPr>
+          <w:rFonts w:ascii="Arial" w:hAnsi="Arial" w:cs="Arial"/>
+        </w:rPr>
+      </w:pPr>
+      <w:r>
+        <w:rPr>
+          <w:rFonts w:ascii="Arial" w:hAnsi="Arial" w:cs="Arial"/>
+          <w:b/>
+          <w:bCs/>
+        </w:rPr>
+        <w:t>Estrategia</w:t>
+      </w:r>
+      <w:r>
+        <w:rPr>
+          <w:rFonts w:ascii="Arial" w:hAnsi="Arial" w:cs="Arial"/>
+        </w:rPr>
+        <w:t xml:space="preserve">: Se itera una </w:t>
+      </w:r>
+      <w:proofErr w:type="spellStart"/>
+      <w:r>
+        <w:rPr>
+          <w:rFonts w:ascii="Arial" w:hAnsi="Arial" w:cs="Arial"/>
+        </w:rPr>
+        <w:t>cantColumnas</w:t>
+      </w:r>
+      <w:proofErr w:type="spellEnd"/>
+      <w:r>
+        <w:rPr>
+          <w:rFonts w:ascii="Arial" w:hAnsi="Arial" w:cs="Arial"/>
+        </w:rPr>
+        <w:t xml:space="preserve"> de veces y se verifica que cada columna cumpla sus respectivas pistas, retornara una lista con las pistas que se cumplen de cada columna.</w:t>
+      </w:r>
+    </w:p>
+    <w:p>
+      <w:pPr>
+        <w:rPr>
+          <w:rFonts w:ascii="Arial" w:hAnsi="Arial" w:cs="Arial"/>
+        </w:rPr>
+      </w:pPr>
+      <w:r>
+        <w:rPr>
+          <w:rFonts w:ascii="Arial" w:hAnsi="Arial" w:cs="Arial"/>
+        </w:rPr>
+        <w:t xml:space="preserve">El predicado </w:t>
+      </w:r>
+      <w:proofErr w:type="spellStart"/>
+      <w:r>
+        <w:rPr>
+          <w:rFonts w:ascii="Arial" w:hAnsi="Arial" w:cs="Arial"/>
+        </w:rPr>
+        <w:t>comprobar_todas_columnas_react</w:t>
+      </w:r>
+      <w:proofErr w:type="spellEnd"/>
+      <w:r>
+        <w:rPr>
+          <w:rFonts w:ascii="Arial" w:hAnsi="Arial" w:cs="Arial"/>
+        </w:rPr>
+        <w:t>/4 se utiliza para retornar la lista con las pistas que se cumplen en cada columna de la grilla.</w:t>
+      </w:r>
+    </w:p>
+    <w:p/>
+    <w:p>
+      <w:pPr>
+        <w:jc w:val="center"/>
+        <w:rPr>
+          <w:rFonts w:ascii="Arial" w:hAnsi="Arial" w:cs="Arial"/>
+          <w:b/>
+          <w:bCs/>
+        </w:rPr>
+      </w:pPr>
+    </w:p>
+    <w:p>
+      <w:pPr>
+        <w:jc w:val="center"/>
+        <w:rPr>
+          <w:rFonts w:ascii="Arial" w:hAnsi="Arial" w:cs="Arial"/>
+          <w:b/>
+          <w:bCs/>
+        </w:rPr>
+      </w:pPr>
+    </w:p>
+    <w:p>
+      <w:pPr>
+        <w:jc w:val="center"/>
+        <w:rPr>
+          <w:rFonts w:ascii="Arial" w:hAnsi="Arial" w:cs="Arial"/>
+          <w:b/>
+          <w:bCs/>
+        </w:rPr>
+      </w:pPr>
+      <w:proofErr w:type="spellStart"/>
+      <w:r>
+        <w:rPr>
+          <w:rFonts w:ascii="Arial" w:hAnsi="Arial" w:cs="Arial"/>
+          <w:b/>
+          <w:bCs/>
+        </w:rPr>
         <w:lastRenderedPageBreak/>
-        <w:t>comprobar_grilla_react</w:t>
+        <w:t>comprobar_todas_filas_react</w:t>
+      </w:r>
+      <w:proofErr w:type="spellEnd"/>
+      <w:r>
+        <w:rPr>
+          <w:rFonts w:ascii="Arial" w:hAnsi="Arial" w:cs="Arial"/>
+          <w:b/>
+          <w:bCs/>
+        </w:rPr>
+        <w:t>/4</w:t>
+      </w:r>
+    </w:p>
+    <w:p>
+      <w:pPr>
+        <w:rPr>
+          <w:rFonts w:ascii="Arial" w:hAnsi="Arial" w:cs="Arial"/>
+        </w:rPr>
+      </w:pPr>
+      <w:r>
+        <w:rPr>
+          <w:rFonts w:ascii="Arial" w:hAnsi="Arial" w:cs="Arial"/>
+          <w:b/>
+          <w:bCs/>
+        </w:rPr>
+        <w:t>Estrategia</w:t>
+      </w:r>
+      <w:r>
+        <w:rPr>
+          <w:rFonts w:ascii="Arial" w:hAnsi="Arial" w:cs="Arial"/>
+        </w:rPr>
+        <w:t xml:space="preserve">: Se comporta de manera análoga a </w:t>
+      </w:r>
+      <w:proofErr w:type="spellStart"/>
+      <w:r>
+        <w:rPr>
+          <w:rFonts w:ascii="Arial" w:hAnsi="Arial" w:cs="Arial"/>
+        </w:rPr>
+        <w:t>comprobar_todas_columnas_react</w:t>
+      </w:r>
+      <w:proofErr w:type="spellEnd"/>
+      <w:r>
+        <w:rPr>
+          <w:rFonts w:ascii="Arial" w:hAnsi="Arial" w:cs="Arial"/>
+        </w:rPr>
+        <w:t>/4 pero con filas.</w:t>
+      </w:r>
+    </w:p>
+    <w:p>
+      <w:pPr>
+        <w:jc w:val="center"/>
+        <w:rPr>
+          <w:rFonts w:ascii="Arial" w:hAnsi="Arial" w:cs="Arial"/>
+        </w:rPr>
+      </w:pPr>
+      <w:proofErr w:type="spellStart"/>
+      <w:r>
+        <w:rPr>
+          <w:rFonts w:ascii="Arial" w:hAnsi="Arial" w:cs="Arial"/>
+          <w:b/>
+          <w:bCs/>
+        </w:rPr>
+        <w:t>verifica_pista</w:t>
+      </w:r>
+      <w:proofErr w:type="spellEnd"/>
+      <w:r>
+        <w:rPr>
+          <w:rFonts w:ascii="Arial" w:hAnsi="Arial" w:cs="Arial"/>
+          <w:b/>
+          <w:bCs/>
+        </w:rPr>
+        <w:t>/</w:t>
+      </w:r>
+      <w:r>
+        <w:rPr>
+          <w:rFonts w:ascii="Arial" w:hAnsi="Arial" w:cs="Arial"/>
+          <w:b/>
+          <w:bCs/>
+        </w:rPr>
+        <w:t>3</w:t>
+      </w:r>
+    </w:p>
+    <w:p>
+      <w:pPr>
+        <w:rPr>
+          <w:rFonts w:ascii="Arial" w:hAnsi="Arial" w:cs="Arial"/>
+        </w:rPr>
+      </w:pPr>
+      <w:r>
+        <w:rPr>
+          <w:rFonts w:ascii="Arial" w:hAnsi="Arial" w:cs="Arial"/>
+        </w:rPr>
+        <w:t xml:space="preserve">Dada una lista y </w:t>
+      </w:r>
+      <w:r>
+        <w:rPr>
+          <w:rFonts w:ascii="Arial" w:hAnsi="Arial" w:cs="Arial"/>
+        </w:rPr>
+        <w:t>sus pistas</w:t>
+      </w:r>
+      <w:r>
+        <w:rPr>
+          <w:rFonts w:ascii="Arial" w:hAnsi="Arial" w:cs="Arial"/>
+        </w:rPr>
+        <w:t xml:space="preserve"> este predicado retorna un 1 si se cumple la pista y un 0 en caso contrario.</w:t>
+      </w:r>
+    </w:p>
+    <w:p>
+      <w:pPr>
+        <w:rPr>
+          <w:rFonts w:ascii="Arial" w:hAnsi="Arial" w:cs="Arial"/>
+        </w:rPr>
+      </w:pPr>
+      <w:r>
+        <w:rPr>
+          <w:rFonts w:ascii="Arial" w:hAnsi="Arial" w:cs="Arial"/>
+          <w:b/>
+          <w:bCs/>
+        </w:rPr>
+        <w:t>Estrategia</w:t>
+      </w:r>
+      <w:r>
+        <w:rPr>
+          <w:rFonts w:ascii="Arial" w:hAnsi="Arial" w:cs="Arial"/>
+        </w:rPr>
+        <w:t>: Se recorre la lista para ver si cumple la pista, cuando la casilla tiene un elemento distinto de “#” sigue iterando en busca de “#” y cuando encuentra “#” se encarga de verificar que haya la cantidad solicitada por la pista, este proceso se repite para todas las pistas hasta recorrerse toda la lista o hasta cuando no se verifique una pista dada.</w:t>
+      </w:r>
+    </w:p>
+    <w:p>
+      <w:pPr>
+        <w:jc w:val="center"/>
+        <w:rPr>
+          <w:rFonts w:ascii="Arial" w:hAnsi="Arial" w:cs="Arial"/>
+          <w:b/>
+          <w:bCs/>
+        </w:rPr>
+      </w:pPr>
+      <w:proofErr w:type="spellStart"/>
+      <w:r>
+        <w:rPr>
+          <w:rFonts w:ascii="Arial" w:hAnsi="Arial" w:cs="Arial"/>
+          <w:b/>
+          <w:bCs/>
+        </w:rPr>
+        <w:t>no_es</w:t>
+      </w:r>
+      <w:r>
+        <w:rPr>
+          <w:rFonts w:ascii="Arial" w:hAnsi="Arial" w:cs="Arial"/>
+          <w:b/>
+          <w:bCs/>
+        </w:rPr>
+        <w:t>ta_instanciado</w:t>
+      </w:r>
+      <w:proofErr w:type="spellEnd"/>
+      <w:r>
+        <w:rPr>
+          <w:rFonts w:ascii="Arial" w:hAnsi="Arial" w:cs="Arial"/>
+          <w:b/>
+          <w:bCs/>
+        </w:rPr>
+        <w:t>/2</w:t>
+      </w:r>
+    </w:p>
+    <w:p>
+      <w:pPr>
+        <w:rPr>
+          <w:rFonts w:ascii="Arial" w:hAnsi="Arial" w:cs="Arial"/>
+        </w:rPr>
+      </w:pPr>
+      <w:r>
+        <w:rPr>
+          <w:rFonts w:ascii="Arial" w:hAnsi="Arial" w:cs="Arial"/>
+          <w:b/>
+          <w:bCs/>
+        </w:rPr>
+        <w:t xml:space="preserve">Estrategia: </w:t>
+      </w:r>
+      <w:r>
+        <w:rPr>
+          <w:rFonts w:ascii="Arial" w:hAnsi="Arial" w:cs="Arial"/>
+        </w:rPr>
+        <w:t xml:space="preserve">Chequea que el elemento sea una lista </w:t>
+      </w:r>
+      <w:proofErr w:type="spellStart"/>
+      <w:r>
+        <w:rPr>
+          <w:rFonts w:ascii="Arial" w:hAnsi="Arial" w:cs="Arial"/>
+        </w:rPr>
+        <w:t>vacia</w:t>
+      </w:r>
+      <w:proofErr w:type="spellEnd"/>
+      <w:r>
+        <w:rPr>
+          <w:rFonts w:ascii="Arial" w:hAnsi="Arial" w:cs="Arial"/>
+        </w:rPr>
+        <w:t xml:space="preserve"> o una “X” o no este instanciado. </w:t>
+      </w:r>
+    </w:p>
+    <w:p>
+      <w:pPr>
+        <w:jc w:val="center"/>
+        <w:rPr>
+          <w:rFonts w:ascii="Arial" w:hAnsi="Arial" w:cs="Arial"/>
+        </w:rPr>
+      </w:pPr>
+      <w:proofErr w:type="spellStart"/>
+      <w:r>
+        <w:rPr>
+          <w:rFonts w:ascii="Arial" w:hAnsi="Arial" w:cs="Arial"/>
+          <w:b/>
+          <w:bCs/>
+        </w:rPr>
+        <w:t>obtener_pista</w:t>
+      </w:r>
+      <w:proofErr w:type="spellEnd"/>
+      <w:r>
+        <w:rPr>
+          <w:rFonts w:ascii="Arial" w:hAnsi="Arial" w:cs="Arial"/>
+          <w:b/>
+          <w:bCs/>
+        </w:rPr>
+        <w:t>/</w:t>
+      </w:r>
+      <w:r>
+        <w:rPr>
+          <w:rFonts w:ascii="Arial" w:hAnsi="Arial" w:cs="Arial"/>
+          <w:b/>
+          <w:bCs/>
+        </w:rPr>
+        <w:t>3</w:t>
+      </w:r>
+    </w:p>
+    <w:p>
+      <w:pPr>
+        <w:rPr>
+          <w:rFonts w:ascii="Arial" w:hAnsi="Arial" w:cs="Arial"/>
+        </w:rPr>
+      </w:pPr>
+      <w:r>
+        <w:rPr>
+          <w:rFonts w:ascii="Arial" w:hAnsi="Arial" w:cs="Arial"/>
+        </w:rPr>
+        <w:t>Dado un índice y una lista de pistas, obtiene la pista que se encuentre en el índice.</w:t>
+      </w:r>
+    </w:p>
+    <w:p>
+      <w:pPr>
+        <w:jc w:val="center"/>
+        <w:rPr>
+          <w:rFonts w:ascii="Arial" w:hAnsi="Arial" w:cs="Arial"/>
+        </w:rPr>
+      </w:pPr>
+      <w:proofErr w:type="spellStart"/>
+      <w:r>
+        <w:rPr>
+          <w:rFonts w:ascii="Arial" w:hAnsi="Arial" w:cs="Arial"/>
+          <w:b/>
+          <w:bCs/>
+        </w:rPr>
+        <w:t>verifica_pistas_columna</w:t>
       </w:r>
       <w:proofErr w:type="spellEnd"/>
       <w:r>
@@ -996,6 +1290,19 @@
       <w:r>
         <w:rPr>
           <w:rFonts w:ascii="Arial" w:hAnsi="Arial" w:cs="Arial"/>
+        </w:rPr>
+        <w:t>Verifica que se cumplan las pistas de cada columna de la grilla.</w:t>
+      </w:r>
+    </w:p>
+    <w:p>
+      <w:pPr>
+        <w:rPr>
+          <w:rFonts w:ascii="Arial" w:hAnsi="Arial" w:cs="Arial"/>
+        </w:rPr>
+      </w:pPr>
+      <w:r>
+        <w:rPr>
+          <w:rFonts w:ascii="Arial" w:hAnsi="Arial" w:cs="Arial"/>
           <w:b/>
           <w:bCs/>
         </w:rPr>
@@ -1005,48 +1312,125 @@
         <w:rPr>
           <w:rFonts w:ascii="Arial" w:hAnsi="Arial" w:cs="Arial"/>
         </w:rPr>
-        <w:t>: Este predicado lo utilizamos para obtener las listas de las pistas que se cumplen de las filas y las columnas, para ello primero contamos la cantidad de filas y la cantidad de columnas y luego iteramos esa cantidad de veces respectivamente en cada lista para verificar que pistas se cumplen en cada caso</w:t>
-      </w:r>
-      <w:r>
-        <w:rPr>
-          <w:rFonts w:ascii="Arial" w:hAnsi="Arial" w:cs="Arial"/>
-        </w:rPr>
-        <w:t>.</w:t>
-      </w:r>
-    </w:p>
-    <w:p>
-      <w:pPr>
-        <w:rPr>
-          <w:rFonts w:ascii="Arial" w:hAnsi="Arial" w:cs="Arial"/>
-        </w:rPr>
-      </w:pPr>
-    </w:p>
-    <w:p>
-      <w:pPr>
-        <w:jc w:val="center"/>
-        <w:rPr>
-          <w:rFonts w:ascii="Arial" w:hAnsi="Arial" w:cs="Arial"/>
-          <w:b/>
-          <w:bCs/>
-        </w:rPr>
-      </w:pPr>
-      <w:proofErr w:type="spellStart"/>
-      <w:r>
-        <w:rPr>
-          <w:rFonts w:ascii="Arial" w:hAnsi="Arial" w:cs="Arial"/>
-          <w:b/>
-          <w:bCs/>
-        </w:rPr>
-        <w:t>comprobar_todas_columnas_react</w:t>
-      </w:r>
-      <w:proofErr w:type="spellEnd"/>
-      <w:r>
-        <w:rPr>
-          <w:rFonts w:ascii="Arial" w:hAnsi="Arial" w:cs="Arial"/>
-          <w:b/>
-          <w:bCs/>
-        </w:rPr>
-        <w:t>/4</w:t>
+        <w:t xml:space="preserve">: Se van obteniendo las columnas de la grilla y se van verificando que cumplan con sus respectivas pistas, cuando cumplen se agrega un “1” en una lista </w:t>
+      </w:r>
+      <w:r>
+        <w:rPr>
+          <w:rFonts w:ascii="Arial" w:hAnsi="Arial" w:cs="Arial"/>
+        </w:rPr>
+        <w:t xml:space="preserve">de salida </w:t>
+      </w:r>
+      <w:r>
+        <w:rPr>
+          <w:rFonts w:ascii="Arial" w:hAnsi="Arial" w:cs="Arial"/>
+        </w:rPr>
+        <w:t xml:space="preserve">indicando que cumple con sus pistas, en caso contrario se agrega un “0” </w:t>
+      </w:r>
+      <w:r>
+        <w:rPr>
+          <w:rFonts w:ascii="Arial" w:hAnsi="Arial" w:cs="Arial"/>
+        </w:rPr>
+        <w:t xml:space="preserve">en la lista de salida </w:t>
+      </w:r>
+      <w:r>
+        <w:rPr>
+          <w:rFonts w:ascii="Arial" w:hAnsi="Arial" w:cs="Arial"/>
+        </w:rPr>
+        <w:t>indicando que no cumple con sus pistas, luego se aumenta en uno el índice y se repite el proceso hasta acabar con las columnas de la grilla.</w:t>
+      </w:r>
+    </w:p>
+    <w:p>
+      <w:pPr>
+        <w:jc w:val="center"/>
+        <w:rPr>
+          <w:rFonts w:ascii="Arial" w:hAnsi="Arial" w:cs="Arial"/>
+          <w:b/>
+          <w:bCs/>
+        </w:rPr>
+      </w:pPr>
+      <w:proofErr w:type="spellStart"/>
+      <w:r>
+        <w:rPr>
+          <w:rFonts w:ascii="Arial" w:hAnsi="Arial" w:cs="Arial"/>
+          <w:b/>
+          <w:bCs/>
+        </w:rPr>
+        <w:t>todas_iguales</w:t>
+      </w:r>
+      <w:proofErr w:type="spellEnd"/>
+      <w:r>
+        <w:rPr>
+          <w:rFonts w:ascii="Arial" w:hAnsi="Arial" w:cs="Arial"/>
+          <w:b/>
+          <w:bCs/>
+        </w:rPr>
+        <w:t>/2</w:t>
+      </w:r>
+    </w:p>
+    <w:p>
+      <w:pPr>
+        <w:rPr>
+          <w:rFonts w:ascii="Arial" w:hAnsi="Arial" w:cs="Arial"/>
+        </w:rPr>
+      </w:pPr>
+      <w:r>
+        <w:rPr>
+          <w:rFonts w:ascii="Arial" w:hAnsi="Arial" w:cs="Arial"/>
+          <w:b/>
+          <w:bCs/>
+        </w:rPr>
+        <w:t xml:space="preserve">Estrategia: </w:t>
+      </w:r>
+      <w:r>
+        <w:rPr>
+          <w:rFonts w:ascii="Arial" w:hAnsi="Arial" w:cs="Arial"/>
+        </w:rPr>
+        <w:t xml:space="preserve">Chequea si el encabezado de la lista es igual al elemento que le pasan por parámetro, </w:t>
+      </w:r>
+      <w:r>
+        <w:rPr>
+          <w:rFonts w:ascii="Arial" w:hAnsi="Arial" w:cs="Arial"/>
+        </w:rPr>
+        <w:t>luego se llama recursivamente con la cola de la lista y se repite.</w:t>
+      </w:r>
+    </w:p>
+    <w:p>
+      <w:pPr>
+        <w:jc w:val="center"/>
+        <w:rPr>
+          <w:rFonts w:ascii="Arial" w:hAnsi="Arial" w:cs="Arial"/>
+        </w:rPr>
+      </w:pPr>
+      <w:proofErr w:type="spellStart"/>
+      <w:r>
+        <w:rPr>
+          <w:rFonts w:ascii="Arial" w:hAnsi="Arial" w:cs="Arial"/>
+          <w:b/>
+          <w:bCs/>
+        </w:rPr>
+        <w:t>generar_posibles_soluciones</w:t>
+      </w:r>
+      <w:proofErr w:type="spellEnd"/>
+      <w:r>
+        <w:rPr>
+          <w:rFonts w:ascii="Arial" w:hAnsi="Arial" w:cs="Arial"/>
+          <w:b/>
+          <w:bCs/>
+        </w:rPr>
+        <w:t>/2</w:t>
+      </w:r>
+    </w:p>
+    <w:p>
+      <w:pPr>
+        <w:rPr>
+          <w:rFonts w:ascii="Arial" w:hAnsi="Arial" w:cs="Arial"/>
+        </w:rPr>
+      </w:pPr>
+      <w:r>
+        <w:rPr>
+          <w:rFonts w:ascii="Arial" w:hAnsi="Arial" w:cs="Arial"/>
+        </w:rPr>
+        <w:t>Dada una pista retorna una lista que cumpla con la pista dada.</w:t>
       </w:r>
     </w:p>
     <w:p>
@@ -1067,77 +1451,92 @@
         <w:rPr>
           <w:rFonts w:ascii="Arial" w:hAnsi="Arial" w:cs="Arial"/>
         </w:rPr>
-        <w:t xml:space="preserve">: Se itera una </w:t>
-      </w:r>
-      <w:proofErr w:type="spellStart"/>
-      <w:r>
-        <w:rPr>
-          <w:rFonts w:ascii="Arial" w:hAnsi="Arial" w:cs="Arial"/>
-        </w:rPr>
-        <w:t>cantColumnas</w:t>
-      </w:r>
-      <w:proofErr w:type="spellEnd"/>
-      <w:r>
-        <w:rPr>
-          <w:rFonts w:ascii="Arial" w:hAnsi="Arial" w:cs="Arial"/>
-        </w:rPr>
-        <w:t xml:space="preserve"> de veces y se verifica que cada columna cumpla sus respectivas pistas, retornara una lista con las pistas que se cumplen de cada columna.</w:t>
-      </w:r>
-    </w:p>
-    <w:p>
-      <w:pPr>
-        <w:rPr>
-          <w:rFonts w:ascii="Arial" w:hAnsi="Arial" w:cs="Arial"/>
-        </w:rPr>
-      </w:pPr>
-      <w:r>
-        <w:rPr>
-          <w:rFonts w:ascii="Arial" w:hAnsi="Arial" w:cs="Arial"/>
-        </w:rPr>
-        <w:t xml:space="preserve">El predicado </w:t>
-      </w:r>
-      <w:proofErr w:type="spellStart"/>
-      <w:r>
-        <w:rPr>
-          <w:rFonts w:ascii="Arial" w:hAnsi="Arial" w:cs="Arial"/>
-        </w:rPr>
-        <w:t>comprobar_todas_columnas_react</w:t>
-      </w:r>
-      <w:proofErr w:type="spellEnd"/>
-      <w:r>
-        <w:rPr>
-          <w:rFonts w:ascii="Arial" w:hAnsi="Arial" w:cs="Arial"/>
-        </w:rPr>
-        <w:t>/4 se utiliza para retornar la lista con las pistas que se cumplen en cada columna de la grilla.</w:t>
-      </w:r>
-    </w:p>
-    <w:p/>
-    <w:p>
-      <w:pPr>
-        <w:jc w:val="center"/>
-        <w:rPr>
-          <w:rFonts w:ascii="Arial" w:hAnsi="Arial" w:cs="Arial"/>
-          <w:b/>
-          <w:bCs/>
-        </w:rPr>
-      </w:pPr>
-      <w:proofErr w:type="spellStart"/>
-      <w:r>
-        <w:rPr>
-          <w:rFonts w:ascii="Arial" w:hAnsi="Arial" w:cs="Arial"/>
-          <w:b/>
-          <w:bCs/>
-        </w:rPr>
-        <w:t>comprobar_todas_filas_react</w:t>
-      </w:r>
-      <w:proofErr w:type="spellEnd"/>
-      <w:r>
-        <w:rPr>
-          <w:rFonts w:ascii="Arial" w:hAnsi="Arial" w:cs="Arial"/>
-          <w:b/>
-          <w:bCs/>
-        </w:rPr>
-        <w:t>/4</w:t>
+        <w:t xml:space="preserve">: Se va rellenando una lista con “#” y se chequea que coincida con la pista, en caso contrario se retrotrae y coloca “X” hasta donde había llegado anteriormente, </w:t>
+      </w:r>
+      <w:r>
+        <w:rPr>
+          <w:rFonts w:ascii="Arial" w:hAnsi="Arial" w:cs="Arial"/>
+        </w:rPr>
+        <w:t>luego</w:t>
+      </w:r>
+      <w:r>
+        <w:rPr>
+          <w:rFonts w:ascii="Arial" w:hAnsi="Arial" w:cs="Arial"/>
+        </w:rPr>
+        <w:t xml:space="preserve"> </w:t>
+      </w:r>
+      <w:r>
+        <w:rPr>
+          <w:rFonts w:ascii="Arial" w:hAnsi="Arial" w:cs="Arial"/>
+        </w:rPr>
+        <w:t xml:space="preserve">desde donde se quedó </w:t>
+      </w:r>
+      <w:r>
+        <w:rPr>
+          <w:rFonts w:ascii="Arial" w:hAnsi="Arial" w:cs="Arial"/>
+        </w:rPr>
+        <w:t>vuelve a repetir intentar colocar “#” chequeando que cumpla con las pistas dadas, esto se repite hasta generar la lista deseada.</w:t>
+      </w:r>
+    </w:p>
+    <w:p>
+      <w:pPr>
+        <w:jc w:val="center"/>
+        <w:rPr>
+          <w:rFonts w:ascii="Arial" w:hAnsi="Arial" w:cs="Arial"/>
+        </w:rPr>
+      </w:pPr>
+      <w:proofErr w:type="spellStart"/>
+      <w:r>
+        <w:rPr>
+          <w:rFonts w:ascii="Arial" w:hAnsi="Arial" w:cs="Arial"/>
+          <w:b/>
+          <w:bCs/>
+        </w:rPr>
+        <w:t>fila_correcta</w:t>
+      </w:r>
+      <w:proofErr w:type="spellEnd"/>
+      <w:r>
+        <w:rPr>
+          <w:rFonts w:ascii="Arial" w:hAnsi="Arial" w:cs="Arial"/>
+          <w:b/>
+          <w:bCs/>
+        </w:rPr>
+        <w:t>/</w:t>
+      </w:r>
+      <w:r>
+        <w:rPr>
+          <w:rFonts w:ascii="Arial" w:hAnsi="Arial" w:cs="Arial"/>
+          <w:b/>
+          <w:bCs/>
+        </w:rPr>
+        <w:t>4</w:t>
+      </w:r>
+    </w:p>
+    <w:p>
+      <w:pPr>
+        <w:rPr>
+          <w:rFonts w:ascii="Arial" w:hAnsi="Arial" w:cs="Arial"/>
+        </w:rPr>
+      </w:pPr>
+      <w:r>
+        <w:rPr>
+          <w:rFonts w:ascii="Arial" w:hAnsi="Arial" w:cs="Arial"/>
+        </w:rPr>
+        <w:t xml:space="preserve">Dada una lista, busca las combinaciones posibles de las pistas y las </w:t>
+      </w:r>
+      <w:proofErr w:type="spellStart"/>
+      <w:r>
+        <w:rPr>
+          <w:rFonts w:ascii="Arial" w:hAnsi="Arial" w:cs="Arial"/>
+        </w:rPr>
+        <w:t>intersecta</w:t>
+      </w:r>
+      <w:proofErr w:type="spellEnd"/>
+      <w:r>
+        <w:rPr>
+          <w:rFonts w:ascii="Arial" w:hAnsi="Arial" w:cs="Arial"/>
+        </w:rPr>
+        <w:t xml:space="preserve"> para ver cuales coinciden.</w:t>
       </w:r>
     </w:p>
     <w:p>
@@ -1158,504 +1557,6 @@
         <w:rPr>
           <w:rFonts w:ascii="Arial" w:hAnsi="Arial" w:cs="Arial"/>
         </w:rPr>
-        <w:t xml:space="preserve">: Se comporta de manera análoga a </w:t>
-      </w:r>
-      <w:proofErr w:type="spellStart"/>
-      <w:r>
-        <w:rPr>
-          <w:rFonts w:ascii="Arial" w:hAnsi="Arial" w:cs="Arial"/>
-        </w:rPr>
-        <w:t>comprobar_todas_columnas_react</w:t>
-      </w:r>
-      <w:proofErr w:type="spellEnd"/>
-      <w:r>
-        <w:rPr>
-          <w:rFonts w:ascii="Arial" w:hAnsi="Arial" w:cs="Arial"/>
-        </w:rPr>
-        <w:t>/4 pero con filas.</w:t>
-      </w:r>
-    </w:p>
-    <w:p>
-      <w:pPr>
-        <w:jc w:val="center"/>
-        <w:rPr>
-          <w:rFonts w:ascii="Arial" w:hAnsi="Arial" w:cs="Arial"/>
-        </w:rPr>
-      </w:pPr>
-      <w:proofErr w:type="spellStart"/>
-      <w:r>
-        <w:rPr>
-          <w:rFonts w:ascii="Arial" w:hAnsi="Arial" w:cs="Arial"/>
-          <w:b/>
-          <w:bCs/>
-        </w:rPr>
-        <w:t>verifica_pista</w:t>
-      </w:r>
-      <w:proofErr w:type="spellEnd"/>
-      <w:r>
-        <w:rPr>
-          <w:rFonts w:ascii="Arial" w:hAnsi="Arial" w:cs="Arial"/>
-          <w:b/>
-          <w:bCs/>
-        </w:rPr>
-        <w:t>/</w:t>
-      </w:r>
-      <w:r>
-        <w:rPr>
-          <w:rFonts w:ascii="Arial" w:hAnsi="Arial" w:cs="Arial"/>
-          <w:b/>
-          <w:bCs/>
-        </w:rPr>
-        <w:t>3</w:t>
-      </w:r>
-    </w:p>
-    <w:p>
-      <w:pPr>
-        <w:rPr>
-          <w:rFonts w:ascii="Arial" w:hAnsi="Arial" w:cs="Arial"/>
-        </w:rPr>
-      </w:pPr>
-      <w:r>
-        <w:rPr>
-          <w:rFonts w:ascii="Arial" w:hAnsi="Arial" w:cs="Arial"/>
-        </w:rPr>
-        <w:t>Dada una lista y un predicado este predicado retorna un 1 si se cumple la pista y un 0 en caso contrario.</w:t>
-      </w:r>
-    </w:p>
-    <w:p>
-      <w:pPr>
-        <w:rPr>
-          <w:rFonts w:ascii="Arial" w:hAnsi="Arial" w:cs="Arial"/>
-        </w:rPr>
-      </w:pPr>
-      <w:r>
-        <w:rPr>
-          <w:rFonts w:ascii="Arial" w:hAnsi="Arial" w:cs="Arial"/>
-          <w:b/>
-          <w:bCs/>
-        </w:rPr>
-        <w:t>Estrategia</w:t>
-      </w:r>
-      <w:r>
-        <w:rPr>
-          <w:rFonts w:ascii="Arial" w:hAnsi="Arial" w:cs="Arial"/>
-        </w:rPr>
-        <w:t>: Se recorre la lista para ver si cumple la pista, cuando la casilla tiene un elemento distinto de “#” sigue iterando en busca de “#” y cuando encuentra “#” se encarga de verificar que haya la cantidad solicitada por la pista, este proceso se repite para todas las pistas hasta recorrerse toda la lista o hasta cuando no se verifique una pista dada.</w:t>
-      </w:r>
-    </w:p>
-    <w:p>
-      <w:pPr>
-        <w:jc w:val="center"/>
-        <w:rPr>
-          <w:rFonts w:ascii="Arial" w:hAnsi="Arial" w:cs="Arial"/>
-          <w:b/>
-          <w:bCs/>
-        </w:rPr>
-      </w:pPr>
-      <w:proofErr w:type="spellStart"/>
-      <w:r>
-        <w:rPr>
-          <w:rFonts w:ascii="Arial" w:hAnsi="Arial" w:cs="Arial"/>
-          <w:b/>
-          <w:bCs/>
-        </w:rPr>
-        <w:t>no_es_hashtag</w:t>
-      </w:r>
-      <w:proofErr w:type="spellEnd"/>
-      <w:r>
-        <w:rPr>
-          <w:rFonts w:ascii="Arial" w:hAnsi="Arial" w:cs="Arial"/>
-          <w:b/>
-          <w:bCs/>
-        </w:rPr>
-        <w:t>/2</w:t>
-      </w:r>
-    </w:p>
-    <w:p>
-      <w:pPr>
-        <w:rPr>
-          <w:rFonts w:ascii="Arial" w:hAnsi="Arial" w:cs="Arial"/>
-        </w:rPr>
-      </w:pPr>
-      <w:r>
-        <w:rPr>
-          <w:rFonts w:ascii="Arial" w:hAnsi="Arial" w:cs="Arial"/>
-          <w:b/>
-          <w:bCs/>
-        </w:rPr>
-        <w:t xml:space="preserve">Estrategia: </w:t>
-      </w:r>
-      <w:r>
-        <w:rPr>
-          <w:rFonts w:ascii="Arial" w:hAnsi="Arial" w:cs="Arial"/>
-        </w:rPr>
-        <w:t xml:space="preserve">Chequea que el elemento sea una lista </w:t>
-      </w:r>
-      <w:proofErr w:type="spellStart"/>
-      <w:r>
-        <w:rPr>
-          <w:rFonts w:ascii="Arial" w:hAnsi="Arial" w:cs="Arial"/>
-        </w:rPr>
-        <w:t>vacia</w:t>
-      </w:r>
-      <w:proofErr w:type="spellEnd"/>
-      <w:r>
-        <w:rPr>
-          <w:rFonts w:ascii="Arial" w:hAnsi="Arial" w:cs="Arial"/>
-        </w:rPr>
-        <w:t xml:space="preserve"> o una “X” o no este instanciado. </w:t>
-      </w:r>
-    </w:p>
-    <w:p>
-      <w:pPr>
-        <w:jc w:val="center"/>
-        <w:rPr>
-          <w:rFonts w:ascii="Arial" w:hAnsi="Arial" w:cs="Arial"/>
-        </w:rPr>
-      </w:pPr>
-      <w:proofErr w:type="spellStart"/>
-      <w:r>
-        <w:rPr>
-          <w:rFonts w:ascii="Arial" w:hAnsi="Arial" w:cs="Arial"/>
-          <w:b/>
-          <w:bCs/>
-        </w:rPr>
-        <w:t>obtener_pista</w:t>
-      </w:r>
-      <w:proofErr w:type="spellEnd"/>
-      <w:r>
-        <w:rPr>
-          <w:rFonts w:ascii="Arial" w:hAnsi="Arial" w:cs="Arial"/>
-          <w:b/>
-          <w:bCs/>
-        </w:rPr>
-        <w:t>/</w:t>
-      </w:r>
-      <w:r>
-        <w:rPr>
-          <w:rFonts w:ascii="Arial" w:hAnsi="Arial" w:cs="Arial"/>
-          <w:b/>
-          <w:bCs/>
-        </w:rPr>
-        <w:t>3</w:t>
-      </w:r>
-    </w:p>
-    <w:p>
-      <w:pPr>
-        <w:rPr>
-          <w:rFonts w:ascii="Arial" w:hAnsi="Arial" w:cs="Arial"/>
-        </w:rPr>
-      </w:pPr>
-      <w:r>
-        <w:rPr>
-          <w:rFonts w:ascii="Arial" w:hAnsi="Arial" w:cs="Arial"/>
-        </w:rPr>
-        <w:t>Dado un índice y una lista de pistas, obtiene la pista que se encuentre en el índice.</w:t>
-      </w:r>
-    </w:p>
-    <w:p>
-      <w:pPr>
-        <w:jc w:val="center"/>
-        <w:rPr>
-          <w:rFonts w:ascii="Arial" w:hAnsi="Arial" w:cs="Arial"/>
-        </w:rPr>
-      </w:pPr>
-      <w:proofErr w:type="spellStart"/>
-      <w:r>
-        <w:rPr>
-          <w:rFonts w:ascii="Arial" w:hAnsi="Arial" w:cs="Arial"/>
-          <w:b/>
-          <w:bCs/>
-        </w:rPr>
-        <w:t>verifica_pistas_columna</w:t>
-      </w:r>
-      <w:proofErr w:type="spellEnd"/>
-      <w:r>
-        <w:rPr>
-          <w:rFonts w:ascii="Arial" w:hAnsi="Arial" w:cs="Arial"/>
-          <w:b/>
-          <w:bCs/>
-        </w:rPr>
-        <w:t>/5</w:t>
-      </w:r>
-    </w:p>
-    <w:p>
-      <w:pPr>
-        <w:rPr>
-          <w:rFonts w:ascii="Arial" w:hAnsi="Arial" w:cs="Arial"/>
-        </w:rPr>
-      </w:pPr>
-      <w:r>
-        <w:rPr>
-          <w:rFonts w:ascii="Arial" w:hAnsi="Arial" w:cs="Arial"/>
-        </w:rPr>
-        <w:t>Verifica que se cumplan las pistas de cada columna de la grilla.</w:t>
-      </w:r>
-    </w:p>
-    <w:p>
-      <w:pPr>
-        <w:rPr>
-          <w:rFonts w:ascii="Arial" w:hAnsi="Arial" w:cs="Arial"/>
-        </w:rPr>
-      </w:pPr>
-      <w:r>
-        <w:rPr>
-          <w:rFonts w:ascii="Arial" w:hAnsi="Arial" w:cs="Arial"/>
-          <w:b/>
-          <w:bCs/>
-        </w:rPr>
-        <w:t>Estrategia</w:t>
-      </w:r>
-      <w:r>
-        <w:rPr>
-          <w:rFonts w:ascii="Arial" w:hAnsi="Arial" w:cs="Arial"/>
-        </w:rPr>
-        <w:t xml:space="preserve">: Se van obteniendo las columnas de la grilla y se van verificando que cumplan con sus respectivas pistas, cuando cumplen se agrega un “1” en una lista </w:t>
-      </w:r>
-      <w:r>
-        <w:rPr>
-          <w:rFonts w:ascii="Arial" w:hAnsi="Arial" w:cs="Arial"/>
-        </w:rPr>
-        <w:t xml:space="preserve">de salida </w:t>
-      </w:r>
-      <w:r>
-        <w:rPr>
-          <w:rFonts w:ascii="Arial" w:hAnsi="Arial" w:cs="Arial"/>
-        </w:rPr>
-        <w:t xml:space="preserve">indicando que cumple con sus pistas, en caso contrario se agrega un “0” </w:t>
-      </w:r>
-      <w:r>
-        <w:rPr>
-          <w:rFonts w:ascii="Arial" w:hAnsi="Arial" w:cs="Arial"/>
-        </w:rPr>
-        <w:t xml:space="preserve">en la lista de salida </w:t>
-      </w:r>
-      <w:r>
-        <w:rPr>
-          <w:rFonts w:ascii="Arial" w:hAnsi="Arial" w:cs="Arial"/>
-        </w:rPr>
-        <w:t>indicando que no cumple con sus pistas, luego se aumenta en uno el índice y se repite el proceso hasta acabar con las columnas de la grilla.</w:t>
-      </w:r>
-    </w:p>
-    <w:p>
-      <w:pPr>
-        <w:jc w:val="center"/>
-        <w:rPr>
-          <w:rFonts w:ascii="Arial" w:hAnsi="Arial" w:cs="Arial"/>
-          <w:b/>
-          <w:bCs/>
-        </w:rPr>
-      </w:pPr>
-      <w:proofErr w:type="spellStart"/>
-      <w:r>
-        <w:rPr>
-          <w:rFonts w:ascii="Arial" w:hAnsi="Arial" w:cs="Arial"/>
-          <w:b/>
-          <w:bCs/>
-        </w:rPr>
-        <w:t>todas_iguales</w:t>
-      </w:r>
-      <w:proofErr w:type="spellEnd"/>
-      <w:r>
-        <w:rPr>
-          <w:rFonts w:ascii="Arial" w:hAnsi="Arial" w:cs="Arial"/>
-          <w:b/>
-          <w:bCs/>
-        </w:rPr>
-        <w:t>/2</w:t>
-      </w:r>
-    </w:p>
-    <w:p>
-      <w:pPr>
-        <w:rPr>
-          <w:rFonts w:ascii="Arial" w:hAnsi="Arial" w:cs="Arial"/>
-        </w:rPr>
-      </w:pPr>
-      <w:r>
-        <w:rPr>
-          <w:rFonts w:ascii="Arial" w:hAnsi="Arial" w:cs="Arial"/>
-          <w:b/>
-          <w:bCs/>
-        </w:rPr>
-        <w:t xml:space="preserve">Estrategia: </w:t>
-      </w:r>
-      <w:r>
-        <w:rPr>
-          <w:rFonts w:ascii="Arial" w:hAnsi="Arial" w:cs="Arial"/>
-        </w:rPr>
-        <w:t xml:space="preserve">Chequea si el encabezado de la lista es igual al elemento que le pasan por parámetro, </w:t>
-      </w:r>
-      <w:r>
-        <w:rPr>
-          <w:rFonts w:ascii="Arial" w:hAnsi="Arial" w:cs="Arial"/>
-        </w:rPr>
-        <w:t>luego se llama recursivamente con la cola de la lista y se repite.</w:t>
-      </w:r>
-    </w:p>
-    <w:p>
-      <w:pPr>
-        <w:jc w:val="center"/>
-        <w:rPr>
-          <w:rFonts w:ascii="Arial" w:hAnsi="Arial" w:cs="Arial"/>
-        </w:rPr>
-      </w:pPr>
-      <w:proofErr w:type="spellStart"/>
-      <w:r>
-        <w:rPr>
-          <w:rFonts w:ascii="Arial" w:hAnsi="Arial" w:cs="Arial"/>
-          <w:b/>
-          <w:bCs/>
-        </w:rPr>
-        <w:lastRenderedPageBreak/>
-        <w:t>generar_posibles_soluciones</w:t>
-      </w:r>
-      <w:proofErr w:type="spellEnd"/>
-      <w:r>
-        <w:rPr>
-          <w:rFonts w:ascii="Arial" w:hAnsi="Arial" w:cs="Arial"/>
-          <w:b/>
-          <w:bCs/>
-        </w:rPr>
-        <w:t>/2</w:t>
-      </w:r>
-    </w:p>
-    <w:p>
-      <w:pPr>
-        <w:rPr>
-          <w:rFonts w:ascii="Arial" w:hAnsi="Arial" w:cs="Arial"/>
-        </w:rPr>
-      </w:pPr>
-      <w:r>
-        <w:rPr>
-          <w:rFonts w:ascii="Arial" w:hAnsi="Arial" w:cs="Arial"/>
-        </w:rPr>
-        <w:t>Dada una lista y una pista retorna una lista que cumpla con la pista dada.</w:t>
-      </w:r>
-    </w:p>
-    <w:p>
-      <w:pPr>
-        <w:rPr>
-          <w:rFonts w:ascii="Arial" w:hAnsi="Arial" w:cs="Arial"/>
-        </w:rPr>
-      </w:pPr>
-      <w:r>
-        <w:rPr>
-          <w:rFonts w:ascii="Arial" w:hAnsi="Arial" w:cs="Arial"/>
-          <w:b/>
-          <w:bCs/>
-        </w:rPr>
-        <w:t>Estrategia</w:t>
-      </w:r>
-      <w:r>
-        <w:rPr>
-          <w:rFonts w:ascii="Arial" w:hAnsi="Arial" w:cs="Arial"/>
-        </w:rPr>
-        <w:t xml:space="preserve">: Se va rellenando una lista con “#” y se chequea que coincida con la pista, en caso contrario se retrotrae y coloca “X” hasta donde había llegado anteriormente, </w:t>
-      </w:r>
-      <w:r>
-        <w:rPr>
-          <w:rFonts w:ascii="Arial" w:hAnsi="Arial" w:cs="Arial"/>
-        </w:rPr>
-        <w:t>luego</w:t>
-      </w:r>
-      <w:r>
-        <w:rPr>
-          <w:rFonts w:ascii="Arial" w:hAnsi="Arial" w:cs="Arial"/>
-        </w:rPr>
-        <w:t xml:space="preserve"> </w:t>
-      </w:r>
-      <w:r>
-        <w:rPr>
-          <w:rFonts w:ascii="Arial" w:hAnsi="Arial" w:cs="Arial"/>
-        </w:rPr>
-        <w:t xml:space="preserve">desde donde se quedó </w:t>
-      </w:r>
-      <w:r>
-        <w:rPr>
-          <w:rFonts w:ascii="Arial" w:hAnsi="Arial" w:cs="Arial"/>
-        </w:rPr>
-        <w:t>vuelve a repetir intentar colocar “#” chequeando que cumpla con las pistas dadas, esto se repite hasta generar la lista deseada.</w:t>
-      </w:r>
-    </w:p>
-    <w:p>
-      <w:pPr>
-        <w:jc w:val="center"/>
-        <w:rPr>
-          <w:rFonts w:ascii="Arial" w:hAnsi="Arial" w:cs="Arial"/>
-        </w:rPr>
-      </w:pPr>
-      <w:proofErr w:type="spellStart"/>
-      <w:r>
-        <w:rPr>
-          <w:rFonts w:ascii="Arial" w:hAnsi="Arial" w:cs="Arial"/>
-          <w:b/>
-          <w:bCs/>
-        </w:rPr>
-        <w:t>fila_correcta</w:t>
-      </w:r>
-      <w:proofErr w:type="spellEnd"/>
-      <w:r>
-        <w:rPr>
-          <w:rFonts w:ascii="Arial" w:hAnsi="Arial" w:cs="Arial"/>
-          <w:b/>
-          <w:bCs/>
-        </w:rPr>
-        <w:t>/</w:t>
-      </w:r>
-      <w:r>
-        <w:rPr>
-          <w:rFonts w:ascii="Arial" w:hAnsi="Arial" w:cs="Arial"/>
-          <w:b/>
-          <w:bCs/>
-        </w:rPr>
-        <w:t>4</w:t>
-      </w:r>
-    </w:p>
-    <w:p>
-      <w:pPr>
-        <w:rPr>
-          <w:rFonts w:ascii="Arial" w:hAnsi="Arial" w:cs="Arial"/>
-        </w:rPr>
-      </w:pPr>
-      <w:r>
-        <w:rPr>
-          <w:rFonts w:ascii="Arial" w:hAnsi="Arial" w:cs="Arial"/>
-        </w:rPr>
-        <w:t xml:space="preserve">Dada una lista, busca las combinaciones posibles de las pistas y las </w:t>
-      </w:r>
-      <w:proofErr w:type="spellStart"/>
-      <w:r>
-        <w:rPr>
-          <w:rFonts w:ascii="Arial" w:hAnsi="Arial" w:cs="Arial"/>
-        </w:rPr>
-        <w:t>intersecta</w:t>
-      </w:r>
-      <w:proofErr w:type="spellEnd"/>
-      <w:r>
-        <w:rPr>
-          <w:rFonts w:ascii="Arial" w:hAnsi="Arial" w:cs="Arial"/>
-        </w:rPr>
-        <w:t xml:space="preserve"> para ver cuales coinciden.</w:t>
-      </w:r>
-    </w:p>
-    <w:p>
-      <w:pPr>
-        <w:rPr>
-          <w:rFonts w:ascii="Arial" w:hAnsi="Arial" w:cs="Arial"/>
-        </w:rPr>
-      </w:pPr>
-      <w:r>
-        <w:rPr>
-          <w:rFonts w:ascii="Arial" w:hAnsi="Arial" w:cs="Arial"/>
-          <w:b/>
-          <w:bCs/>
-        </w:rPr>
-        <w:t>Estrategia</w:t>
-      </w:r>
-      <w:r>
-        <w:rPr>
-          <w:rFonts w:ascii="Arial" w:hAnsi="Arial" w:cs="Arial"/>
-        </w:rPr>
         <w:t xml:space="preserve">: Dada una lista, se buscan sus posibles combinaciones (teniendo en cuenta su tamaño), luego se </w:t>
       </w:r>
       <w:proofErr w:type="spellStart"/>
@@ -1672,6 +1573,26 @@
         </w:rPr>
         <w:t xml:space="preserve"> las listas obtenidas en busca de casillas que siempre coincidan y quedarnos con la lista obtenida por las intersecciones.</w:t>
       </w:r>
+    </w:p>
+    <w:p>
+      <w:pPr>
+        <w:jc w:val="center"/>
+        <w:rPr>
+          <w:rFonts w:ascii="Arial" w:hAnsi="Arial" w:cs="Arial"/>
+          <w:b/>
+          <w:bCs/>
+        </w:rPr>
+      </w:pPr>
+    </w:p>
+    <w:p>
+      <w:pPr>
+        <w:jc w:val="center"/>
+        <w:rPr>
+          <w:rFonts w:ascii="Arial" w:hAnsi="Arial" w:cs="Arial"/>
+          <w:b/>
+          <w:bCs/>
+        </w:rPr>
+      </w:pPr>
     </w:p>
     <w:p>
       <w:pPr>
@@ -2244,7 +2165,19 @@
         <w:rPr>
           <w:rFonts w:ascii="Arial" w:hAnsi="Arial" w:cs="Arial"/>
         </w:rPr>
-        <w:t>: determina si 2 grillas son iguales comparando las filas de cada una y llamando recursivamente con las colas de ambas listas.</w:t>
+        <w:t xml:space="preserve">: </w:t>
+      </w:r>
+      <w:r>
+        <w:rPr>
+          <w:rFonts w:ascii="Arial" w:hAnsi="Arial" w:cs="Arial"/>
+        </w:rPr>
+        <w:t>D</w:t>
+      </w:r>
+      <w:r>
+        <w:rPr>
+          <w:rFonts w:ascii="Arial" w:hAnsi="Arial" w:cs="Arial"/>
+        </w:rPr>
+        <w:t>etermina si 2 grillas son iguales comparando las filas de cada una y llamando recursivamente con las colas de ambas listas.</w:t>
       </w:r>
     </w:p>
     <w:p>
@@ -2320,36 +2253,287 @@
           <w:b/>
           <w:bCs/>
         </w:rPr>
+        <w:t>grilla_completa</w:t>
+      </w:r>
+      <w:proofErr w:type="spellEnd"/>
+      <w:r>
+        <w:rPr>
+          <w:rFonts w:ascii="Arial" w:hAnsi="Arial" w:cs="Arial"/>
+          <w:b/>
+          <w:bCs/>
+        </w:rPr>
+        <w:t>/2</w:t>
+      </w:r>
+    </w:p>
+    <w:p>
+      <w:pPr>
+        <w:rPr>
+          <w:rFonts w:ascii="Arial" w:hAnsi="Arial" w:cs="Arial"/>
+        </w:rPr>
+      </w:pPr>
+      <w:r>
+        <w:rPr>
+          <w:rFonts w:ascii="Arial" w:hAnsi="Arial" w:cs="Arial"/>
+        </w:rPr>
+        <w:t>V</w:t>
+      </w:r>
+      <w:r>
+        <w:rPr>
+          <w:rFonts w:ascii="Arial" w:hAnsi="Arial" w:cs="Arial"/>
+        </w:rPr>
+        <w:t>erifica si todas las filas de una grilla están completamente instanciadas</w:t>
+      </w:r>
+    </w:p>
+    <w:p>
+      <w:pPr>
+        <w:rPr>
+          <w:rFonts w:ascii="Arial" w:hAnsi="Arial" w:cs="Arial"/>
+        </w:rPr>
+      </w:pPr>
+      <w:r>
+        <w:rPr>
+          <w:rFonts w:ascii="Arial" w:hAnsi="Arial" w:cs="Arial"/>
+          <w:b/>
+          <w:bCs/>
+        </w:rPr>
+        <w:t>Estrategia</w:t>
+      </w:r>
+      <w:r>
+        <w:rPr>
+          <w:rFonts w:ascii="Arial" w:hAnsi="Arial" w:cs="Arial"/>
+        </w:rPr>
+        <w:t xml:space="preserve">: Se obtiene la última fila </w:t>
+      </w:r>
+      <w:r>
+        <w:rPr>
+          <w:rFonts w:ascii="Arial" w:hAnsi="Arial" w:cs="Arial"/>
+        </w:rPr>
+        <w:t xml:space="preserve">de </w:t>
+      </w:r>
+      <w:r>
+        <w:rPr>
+          <w:rFonts w:ascii="Arial" w:hAnsi="Arial" w:cs="Arial"/>
+        </w:rPr>
+        <w:t>la</w:t>
+      </w:r>
+      <w:r>
+        <w:rPr>
+          <w:rFonts w:ascii="Arial" w:hAnsi="Arial" w:cs="Arial"/>
+        </w:rPr>
+        <w:t xml:space="preserve"> grilla </w:t>
+      </w:r>
+      <w:r>
+        <w:rPr>
+          <w:rFonts w:ascii="Arial" w:hAnsi="Arial" w:cs="Arial"/>
+        </w:rPr>
+        <w:t xml:space="preserve">y se chequea que </w:t>
+      </w:r>
+      <w:r>
+        <w:rPr>
+          <w:rFonts w:ascii="Arial" w:hAnsi="Arial" w:cs="Arial"/>
+        </w:rPr>
+        <w:t>est</w:t>
+      </w:r>
+      <w:r>
+        <w:rPr>
+          <w:rFonts w:ascii="Arial" w:hAnsi="Arial" w:cs="Arial"/>
+        </w:rPr>
+        <w:t xml:space="preserve">é </w:t>
+      </w:r>
+      <w:r>
+        <w:rPr>
+          <w:rFonts w:ascii="Arial" w:hAnsi="Arial" w:cs="Arial"/>
+        </w:rPr>
+        <w:t>completamente instanciada,</w:t>
+      </w:r>
+      <w:r>
+        <w:rPr>
+          <w:rFonts w:ascii="Arial" w:hAnsi="Arial" w:cs="Arial"/>
+        </w:rPr>
+        <w:t xml:space="preserve"> luego llama recursivamente con el resto de la grilla, disminuyendo </w:t>
+      </w:r>
+      <w:r>
+        <w:rPr>
+          <w:rFonts w:ascii="Arial" w:hAnsi="Arial" w:cs="Arial"/>
+        </w:rPr>
+        <w:t>el</w:t>
+      </w:r>
+      <w:r>
+        <w:rPr>
+          <w:rFonts w:ascii="Arial" w:hAnsi="Arial" w:cs="Arial"/>
+        </w:rPr>
+        <w:t xml:space="preserve"> índice hasta que llegue a 0 que será cuando no haya más filas por recorrer</w:t>
+      </w:r>
+      <w:r>
+        <w:rPr>
+          <w:rFonts w:ascii="Arial" w:hAnsi="Arial" w:cs="Arial"/>
+        </w:rPr>
+        <w:t>.</w:t>
+      </w:r>
+    </w:p>
+    <w:p>
+      <w:pPr>
+        <w:jc w:val="center"/>
+        <w:rPr>
+          <w:rFonts w:ascii="Arial" w:hAnsi="Arial" w:cs="Arial"/>
+          <w:b/>
+          <w:bCs/>
+        </w:rPr>
+      </w:pPr>
+      <w:proofErr w:type="spellStart"/>
+      <w:r>
+        <w:rPr>
+          <w:rFonts w:ascii="Arial" w:hAnsi="Arial" w:cs="Arial"/>
+          <w:b/>
+          <w:bCs/>
+        </w:rPr>
+        <w:t>elementos_instanciados</w:t>
+      </w:r>
+      <w:proofErr w:type="spellEnd"/>
+      <w:r>
+        <w:rPr>
+          <w:rFonts w:ascii="Arial" w:hAnsi="Arial" w:cs="Arial"/>
+          <w:b/>
+          <w:bCs/>
+        </w:rPr>
+        <w:t>/1</w:t>
+      </w:r>
+    </w:p>
+    <w:p>
+      <w:pPr>
+        <w:rPr>
+          <w:rFonts w:ascii="Arial" w:hAnsi="Arial" w:cs="Arial"/>
+        </w:rPr>
+      </w:pPr>
+      <w:r>
+        <w:rPr>
+          <w:rFonts w:ascii="Arial" w:hAnsi="Arial" w:cs="Arial"/>
+          <w:b/>
+          <w:bCs/>
+        </w:rPr>
+        <w:t>Estrategia</w:t>
+      </w:r>
+      <w:r>
+        <w:rPr>
+          <w:rFonts w:ascii="Arial" w:hAnsi="Arial" w:cs="Arial"/>
+        </w:rPr>
+        <w:t xml:space="preserve">: Verifica que todos los elementos de una lista </w:t>
+      </w:r>
+      <w:proofErr w:type="spellStart"/>
+      <w:r>
+        <w:rPr>
+          <w:rFonts w:ascii="Arial" w:hAnsi="Arial" w:cs="Arial"/>
+        </w:rPr>
+        <w:t>esten</w:t>
+      </w:r>
+      <w:proofErr w:type="spellEnd"/>
+      <w:r>
+        <w:rPr>
+          <w:rFonts w:ascii="Arial" w:hAnsi="Arial" w:cs="Arial"/>
+        </w:rPr>
+        <w:t xml:space="preserve"> instanciados.</w:t>
+      </w:r>
+    </w:p>
+    <w:p>
+      <w:pPr>
+        <w:jc w:val="center"/>
+        <w:rPr>
+          <w:rFonts w:ascii="Arial" w:hAnsi="Arial" w:cs="Arial"/>
+          <w:b/>
+          <w:bCs/>
+        </w:rPr>
+      </w:pPr>
+    </w:p>
+    <w:p>
+      <w:pPr>
+        <w:jc w:val="center"/>
+        <w:rPr>
+          <w:rFonts w:ascii="Arial" w:hAnsi="Arial" w:cs="Arial"/>
+          <w:b/>
+          <w:bCs/>
+        </w:rPr>
+      </w:pPr>
+    </w:p>
+    <w:p>
+      <w:pPr>
+        <w:jc w:val="center"/>
+        <w:rPr>
+          <w:rFonts w:ascii="Arial" w:hAnsi="Arial" w:cs="Arial"/>
+          <w:b/>
+          <w:bCs/>
+        </w:rPr>
+      </w:pPr>
+      <w:proofErr w:type="spellStart"/>
+      <w:r>
+        <w:rPr>
+          <w:rFonts w:ascii="Arial" w:hAnsi="Arial" w:cs="Arial"/>
+          <w:b/>
+          <w:bCs/>
+        </w:rPr>
         <w:lastRenderedPageBreak/>
-        <w:t>grilla_completa</w:t>
-      </w:r>
-      <w:proofErr w:type="spellEnd"/>
-      <w:r>
-        <w:rPr>
-          <w:rFonts w:ascii="Arial" w:hAnsi="Arial" w:cs="Arial"/>
-          <w:b/>
-          <w:bCs/>
-        </w:rPr>
-        <w:t>/2</w:t>
-      </w:r>
-    </w:p>
-    <w:p>
-      <w:pPr>
-        <w:rPr>
-          <w:rFonts w:ascii="Arial" w:hAnsi="Arial" w:cs="Arial"/>
-        </w:rPr>
-      </w:pPr>
-      <w:r>
-        <w:rPr>
-          <w:rFonts w:ascii="Arial" w:hAnsi="Arial" w:cs="Arial"/>
-        </w:rPr>
-        <w:t>V</w:t>
-      </w:r>
-      <w:r>
-        <w:rPr>
-          <w:rFonts w:ascii="Arial" w:hAnsi="Arial" w:cs="Arial"/>
-        </w:rPr>
-        <w:t>erifica si todas las filas de una grilla están completamente instanciadas</w:t>
+        <w:t>grilla_correcta</w:t>
+      </w:r>
+      <w:proofErr w:type="spellEnd"/>
+      <w:r>
+        <w:rPr>
+          <w:rFonts w:ascii="Arial" w:hAnsi="Arial" w:cs="Arial"/>
+          <w:b/>
+          <w:bCs/>
+        </w:rPr>
+        <w:t>/4</w:t>
+      </w:r>
+    </w:p>
+    <w:p>
+      <w:pPr>
+        <w:rPr>
+          <w:rFonts w:ascii="Arial" w:hAnsi="Arial" w:cs="Arial"/>
+        </w:rPr>
+      </w:pPr>
+      <w:r>
+        <w:rPr>
+          <w:rFonts w:ascii="Arial" w:hAnsi="Arial" w:cs="Arial"/>
+          <w:b/>
+          <w:bCs/>
+        </w:rPr>
+        <w:t>Estrategia:</w:t>
+      </w:r>
+      <w:r>
+        <w:rPr>
+          <w:rFonts w:ascii="Arial" w:hAnsi="Arial" w:cs="Arial"/>
+        </w:rPr>
+        <w:t xml:space="preserve"> Dada la grilla, las pistas de filas y las de columnas, recorre todas las filas y guardan las pistas que se puedan afirmar en una grilla de salida, luego se traspone la grilla obtenida y se repite el proceso, por ultimo se traspone nuevamente la grilla</w:t>
+      </w:r>
+      <w:r>
+        <w:rPr>
+          <w:rFonts w:ascii="Arial" w:hAnsi="Arial" w:cs="Arial"/>
+        </w:rPr>
+        <w:t>.</w:t>
+      </w:r>
+    </w:p>
+    <w:p>
+      <w:pPr>
+        <w:jc w:val="center"/>
+        <w:rPr>
+          <w:rFonts w:ascii="Arial" w:hAnsi="Arial" w:cs="Arial"/>
+        </w:rPr>
+      </w:pPr>
+      <w:proofErr w:type="spellStart"/>
+      <w:r>
+        <w:rPr>
+          <w:rFonts w:ascii="Arial" w:hAnsi="Arial" w:cs="Arial"/>
+          <w:b/>
+          <w:bCs/>
+        </w:rPr>
+        <w:t>generar_filas_correctas</w:t>
+      </w:r>
+      <w:proofErr w:type="spellEnd"/>
+      <w:r>
+        <w:rPr>
+          <w:rFonts w:ascii="Arial" w:hAnsi="Arial" w:cs="Arial"/>
+          <w:b/>
+          <w:bCs/>
+        </w:rPr>
+        <w:t>/5</w:t>
       </w:r>
     </w:p>
     <w:p>
@@ -2370,67 +2554,84 @@
         <w:rPr>
           <w:rFonts w:ascii="Arial" w:hAnsi="Arial" w:cs="Arial"/>
         </w:rPr>
-        <w:t xml:space="preserve">: Se obtiene la última fila </w:t>
-      </w:r>
-      <w:r>
-        <w:rPr>
-          <w:rFonts w:ascii="Arial" w:hAnsi="Arial" w:cs="Arial"/>
-        </w:rPr>
-        <w:t xml:space="preserve">de </w:t>
-      </w:r>
-      <w:r>
-        <w:rPr>
-          <w:rFonts w:ascii="Arial" w:hAnsi="Arial" w:cs="Arial"/>
-        </w:rPr>
-        <w:t>la</w:t>
-      </w:r>
-      <w:r>
-        <w:rPr>
-          <w:rFonts w:ascii="Arial" w:hAnsi="Arial" w:cs="Arial"/>
-        </w:rPr>
-        <w:t xml:space="preserve"> grilla </w:t>
-      </w:r>
-      <w:r>
-        <w:rPr>
-          <w:rFonts w:ascii="Arial" w:hAnsi="Arial" w:cs="Arial"/>
-        </w:rPr>
-        <w:t xml:space="preserve">y se chequea que </w:t>
-      </w:r>
-      <w:r>
-        <w:rPr>
-          <w:rFonts w:ascii="Arial" w:hAnsi="Arial" w:cs="Arial"/>
-        </w:rPr>
-        <w:t>est</w:t>
-      </w:r>
-      <w:r>
-        <w:rPr>
-          <w:rFonts w:ascii="Arial" w:hAnsi="Arial" w:cs="Arial"/>
-        </w:rPr>
-        <w:t xml:space="preserve">é </w:t>
-      </w:r>
-      <w:r>
-        <w:rPr>
-          <w:rFonts w:ascii="Arial" w:hAnsi="Arial" w:cs="Arial"/>
-        </w:rPr>
-        <w:t>completamente instanciada,</w:t>
-      </w:r>
-      <w:r>
-        <w:rPr>
-          <w:rFonts w:ascii="Arial" w:hAnsi="Arial" w:cs="Arial"/>
-        </w:rPr>
-        <w:t xml:space="preserve"> luego llama recursivamente con el resto de la grilla, disminuyendo </w:t>
-      </w:r>
-      <w:r>
-        <w:rPr>
-          <w:rFonts w:ascii="Arial" w:hAnsi="Arial" w:cs="Arial"/>
-        </w:rPr>
-        <w:t>el</w:t>
-      </w:r>
-      <w:r>
-        <w:rPr>
-          <w:rFonts w:ascii="Arial" w:hAnsi="Arial" w:cs="Arial"/>
-        </w:rPr>
-        <w:t xml:space="preserve"> índice hasta que llegue a 0 que será cuando no haya más filas por recorrer</w:t>
+        <w:t>: Se va recorriendo la grilla, luego para cada fila y su pista correspondiente se genera una fila de salida con las pistas que se pueden confirmar como validas, luego se repite el proceso para todas las filas hasta llegar al total de filas de la grilla, esto se controla con un índice que se va aumentando en cada iteración.</w:t>
+      </w:r>
+    </w:p>
+    <w:p>
+      <w:pPr>
+        <w:jc w:val="center"/>
+        <w:rPr>
+          <w:rFonts w:ascii="Arial" w:hAnsi="Arial" w:cs="Arial"/>
+          <w:b/>
+          <w:bCs/>
+        </w:rPr>
+      </w:pPr>
+    </w:p>
+    <w:p>
+      <w:pPr>
+        <w:jc w:val="center"/>
+        <w:rPr>
+          <w:rFonts w:ascii="Arial" w:hAnsi="Arial" w:cs="Arial"/>
+          <w:b/>
+          <w:bCs/>
+        </w:rPr>
+      </w:pPr>
+    </w:p>
+    <w:p>
+      <w:pPr>
+        <w:jc w:val="center"/>
+        <w:rPr>
+          <w:rFonts w:ascii="Arial" w:hAnsi="Arial" w:cs="Arial"/>
+          <w:b/>
+          <w:bCs/>
+        </w:rPr>
+      </w:pPr>
+      <w:proofErr w:type="spellStart"/>
+      <w:r>
+        <w:rPr>
+          <w:rFonts w:ascii="Arial" w:hAnsi="Arial" w:cs="Arial"/>
+          <w:b/>
+          <w:bCs/>
+        </w:rPr>
+        <w:t>ultima_pasada</w:t>
+      </w:r>
+      <w:proofErr w:type="spellEnd"/>
+      <w:r>
+        <w:rPr>
+          <w:rFonts w:ascii="Arial" w:hAnsi="Arial" w:cs="Arial"/>
+          <w:b/>
+          <w:bCs/>
+        </w:rPr>
+        <w:t>/</w:t>
+      </w:r>
+      <w:r>
+        <w:rPr>
+          <w:rFonts w:ascii="Arial" w:hAnsi="Arial" w:cs="Arial"/>
+          <w:b/>
+          <w:bCs/>
+        </w:rPr>
+        <w:t>4</w:t>
+      </w:r>
+    </w:p>
+    <w:p>
+      <w:pPr>
+        <w:rPr>
+          <w:rFonts w:ascii="Arial" w:hAnsi="Arial" w:cs="Arial"/>
+        </w:rPr>
+      </w:pPr>
+      <w:r>
+        <w:rPr>
+          <w:rFonts w:ascii="Arial" w:hAnsi="Arial" w:cs="Arial"/>
+          <w:b/>
+          <w:bCs/>
+        </w:rPr>
+        <w:t xml:space="preserve">Estrategia: </w:t>
+      </w:r>
+      <w:r>
+        <w:rPr>
+          <w:rFonts w:ascii="Arial" w:hAnsi="Arial" w:cs="Arial"/>
+        </w:rPr>
+        <w:t>procesa una grilla basándose en las pistas dadas para las filas y columnas, completando la grilla y verificando que las columnas también cumplan con sus pistas</w:t>
       </w:r>
       <w:r>
         <w:rPr>
@@ -2448,215 +2649,85 @@
           <w:bCs/>
         </w:rPr>
       </w:pPr>
-      <w:proofErr w:type="spellStart"/>
-      <w:r>
-        <w:rPr>
-          <w:rFonts w:ascii="Arial" w:hAnsi="Arial" w:cs="Arial"/>
-          <w:b/>
-          <w:bCs/>
-        </w:rPr>
-        <w:t>elementos_instanciados</w:t>
-      </w:r>
-      <w:proofErr w:type="spellEnd"/>
-      <w:r>
-        <w:rPr>
-          <w:rFonts w:ascii="Arial" w:hAnsi="Arial" w:cs="Arial"/>
-          <w:b/>
-          <w:bCs/>
-        </w:rPr>
-        <w:t>/1</w:t>
-      </w:r>
-    </w:p>
-    <w:p>
-      <w:pPr>
-        <w:rPr>
-          <w:rFonts w:ascii="Arial" w:hAnsi="Arial" w:cs="Arial"/>
-        </w:rPr>
-      </w:pPr>
-      <w:r>
-        <w:rPr>
-          <w:rFonts w:ascii="Arial" w:hAnsi="Arial" w:cs="Arial"/>
-          <w:b/>
-          <w:bCs/>
-        </w:rPr>
-        <w:t>Estrategia</w:t>
-      </w:r>
-      <w:r>
-        <w:rPr>
-          <w:rFonts w:ascii="Arial" w:hAnsi="Arial" w:cs="Arial"/>
-        </w:rPr>
-        <w:t>: Verifica que todos los elementos de una lista no sea</w:t>
-      </w:r>
-      <w:r>
-        <w:rPr>
-          <w:rFonts w:ascii="Arial" w:hAnsi="Arial" w:cs="Arial"/>
-        </w:rPr>
-        <w:t>n</w:t>
-      </w:r>
-      <w:r>
-        <w:rPr>
-          <w:rFonts w:ascii="Arial" w:hAnsi="Arial" w:cs="Arial"/>
-        </w:rPr>
-        <w:t xml:space="preserve"> “#”.</w:t>
-      </w:r>
-    </w:p>
-    <w:p>
-      <w:pPr>
-        <w:jc w:val="center"/>
-        <w:rPr>
-          <w:rFonts w:ascii="Arial" w:hAnsi="Arial" w:cs="Arial"/>
-          <w:b/>
-          <w:bCs/>
-        </w:rPr>
-      </w:pPr>
-      <w:proofErr w:type="spellStart"/>
-      <w:r>
-        <w:rPr>
-          <w:rFonts w:ascii="Arial" w:hAnsi="Arial" w:cs="Arial"/>
-          <w:b/>
-          <w:bCs/>
-        </w:rPr>
-        <w:t>grilla_correcta</w:t>
-      </w:r>
-      <w:proofErr w:type="spellEnd"/>
-      <w:r>
-        <w:rPr>
-          <w:rFonts w:ascii="Arial" w:hAnsi="Arial" w:cs="Arial"/>
-          <w:b/>
-          <w:bCs/>
-        </w:rPr>
-        <w:t>/4</w:t>
-      </w:r>
-    </w:p>
-    <w:p>
-      <w:pPr>
-        <w:rPr>
-          <w:rFonts w:ascii="Arial" w:hAnsi="Arial" w:cs="Arial"/>
-        </w:rPr>
-      </w:pPr>
-      <w:r>
-        <w:rPr>
-          <w:rFonts w:ascii="Arial" w:hAnsi="Arial" w:cs="Arial"/>
-          <w:b/>
-          <w:bCs/>
-        </w:rPr>
-        <w:t>Estrategia:</w:t>
-      </w:r>
-      <w:r>
-        <w:rPr>
-          <w:rFonts w:ascii="Arial" w:hAnsi="Arial" w:cs="Arial"/>
-        </w:rPr>
-        <w:t xml:space="preserve"> Dada la grilla, las pistas de filas y las de columnas, recorre todas las filas y guardan las pistas que se puedan afirmar en una grilla de salida, luego se traspone la grilla obtenida y se repite el proceso, por ultimo se traspone nuevamente la grilla y se corta la iteración para que </w:t>
-      </w:r>
-      <w:proofErr w:type="spellStart"/>
-      <w:r>
-        <w:rPr>
-          <w:rFonts w:ascii="Arial" w:hAnsi="Arial" w:cs="Arial"/>
-        </w:rPr>
-        <w:t>Prolog</w:t>
-      </w:r>
-      <w:proofErr w:type="spellEnd"/>
-      <w:r>
-        <w:rPr>
-          <w:rFonts w:ascii="Arial" w:hAnsi="Arial" w:cs="Arial"/>
-        </w:rPr>
-        <w:t xml:space="preserve"> no busque </w:t>
-      </w:r>
-      <w:r>
-        <w:rPr>
-          <w:rFonts w:ascii="Arial" w:hAnsi="Arial" w:cs="Arial"/>
-        </w:rPr>
-        <w:t>más</w:t>
-      </w:r>
-      <w:r>
-        <w:rPr>
-          <w:rFonts w:ascii="Arial" w:hAnsi="Arial" w:cs="Arial"/>
-        </w:rPr>
-        <w:t xml:space="preserve"> soluciones.</w:t>
-      </w:r>
-    </w:p>
-    <w:p>
-      <w:pPr>
-        <w:jc w:val="center"/>
-        <w:rPr>
-          <w:rFonts w:ascii="Arial" w:hAnsi="Arial" w:cs="Arial"/>
-        </w:rPr>
-      </w:pPr>
-      <w:proofErr w:type="spellStart"/>
-      <w:r>
-        <w:rPr>
-          <w:rFonts w:ascii="Arial" w:hAnsi="Arial" w:cs="Arial"/>
-          <w:b/>
-          <w:bCs/>
-        </w:rPr>
-        <w:t>generar_filas_correctas</w:t>
-      </w:r>
-      <w:proofErr w:type="spellEnd"/>
-      <w:r>
-        <w:rPr>
-          <w:rFonts w:ascii="Arial" w:hAnsi="Arial" w:cs="Arial"/>
-          <w:b/>
-          <w:bCs/>
-        </w:rPr>
-        <w:t>/5</w:t>
-      </w:r>
-    </w:p>
-    <w:p>
-      <w:pPr>
-        <w:rPr>
-          <w:rFonts w:ascii="Arial" w:hAnsi="Arial" w:cs="Arial"/>
-        </w:rPr>
-      </w:pPr>
-      <w:r>
-        <w:rPr>
-          <w:rFonts w:ascii="Arial" w:hAnsi="Arial" w:cs="Arial"/>
-          <w:b/>
-          <w:bCs/>
-        </w:rPr>
-        <w:t>Estrategia</w:t>
-      </w:r>
-      <w:r>
-        <w:rPr>
-          <w:rFonts w:ascii="Arial" w:hAnsi="Arial" w:cs="Arial"/>
-        </w:rPr>
-        <w:t>: Se va recorriendo la grilla, luego para cada fila y su pista correspondiente se genera una fila de salida con las pistas que se pueden confirmar como validas, luego se repite el proceso para todas las filas hasta llegar al total de filas de la grilla, esto se controla con un índice que se va aumentando en cada iteración.</w:t>
-      </w:r>
-    </w:p>
-    <w:p>
-      <w:pPr>
-        <w:jc w:val="center"/>
-        <w:rPr>
-          <w:rFonts w:ascii="Arial" w:hAnsi="Arial" w:cs="Arial"/>
-          <w:b/>
-          <w:bCs/>
-        </w:rPr>
-      </w:pPr>
-    </w:p>
-    <w:p>
-      <w:pPr>
-        <w:jc w:val="center"/>
-        <w:rPr>
-          <w:rFonts w:ascii="Arial" w:hAnsi="Arial" w:cs="Arial"/>
-          <w:b/>
-          <w:bCs/>
-        </w:rPr>
-      </w:pPr>
-    </w:p>
-    <w:p>
-      <w:pPr>
-        <w:jc w:val="center"/>
-        <w:rPr>
-          <w:rFonts w:ascii="Arial" w:hAnsi="Arial" w:cs="Arial"/>
-          <w:b/>
-          <w:bCs/>
-        </w:rPr>
-      </w:pPr>
-      <w:proofErr w:type="spellStart"/>
-      <w:r>
-        <w:rPr>
-          <w:rFonts w:ascii="Arial" w:hAnsi="Arial" w:cs="Arial"/>
-          <w:b/>
-          <w:bCs/>
+      <w:r>
+        <w:rPr>
+          <w:rFonts w:ascii="Arial" w:hAnsi="Arial" w:cs="Arial"/>
+          <w:b/>
+          <w:bCs/>
+        </w:rPr>
+        <w:t>solución/4</w:t>
+      </w:r>
+    </w:p>
+    <w:p>
+      <w:pPr>
+        <w:rPr>
+          <w:rFonts w:ascii="Arial" w:hAnsi="Arial" w:cs="Arial"/>
+        </w:rPr>
+      </w:pPr>
+      <w:r>
+        <w:rPr>
+          <w:rFonts w:ascii="Arial" w:hAnsi="Arial" w:cs="Arial"/>
+          <w:b/>
+          <w:bCs/>
+        </w:rPr>
+        <w:t xml:space="preserve">Estrategia: </w:t>
+      </w:r>
+      <w:r>
+        <w:rPr>
+          <w:rFonts w:ascii="Arial" w:hAnsi="Arial" w:cs="Arial"/>
+        </w:rPr>
+        <w:t>Dada la grilla inicial, las pistas de filas y columnas</w:t>
+      </w:r>
+      <w:r>
+        <w:rPr>
+          <w:rFonts w:ascii="Arial" w:hAnsi="Arial" w:cs="Arial"/>
+        </w:rPr>
+        <w:t xml:space="preserve">, genera una solución valida utilizando la grilla ya procesada de </w:t>
+      </w:r>
+      <w:proofErr w:type="spellStart"/>
+      <w:r>
+        <w:rPr>
+          <w:rFonts w:ascii="Arial" w:hAnsi="Arial" w:cs="Arial"/>
+        </w:rPr>
+        <w:t>primera_pasada</w:t>
+      </w:r>
+      <w:proofErr w:type="spellEnd"/>
+      <w:r>
+        <w:rPr>
+          <w:rFonts w:ascii="Arial" w:hAnsi="Arial" w:cs="Arial"/>
+        </w:rPr>
+        <w:t>/</w:t>
+      </w:r>
+      <w:r>
+        <w:rPr>
+          <w:rFonts w:ascii="Arial" w:hAnsi="Arial" w:cs="Arial"/>
+        </w:rPr>
+        <w:t>4 como</w:t>
+      </w:r>
+      <w:r>
+        <w:rPr>
+          <w:rFonts w:ascii="Arial" w:hAnsi="Arial" w:cs="Arial"/>
+        </w:rPr>
+        <w:t xml:space="preserve"> dato de entrada para </w:t>
+      </w:r>
+      <w:proofErr w:type="spellStart"/>
+      <w:r>
+        <w:rPr>
+          <w:rFonts w:ascii="Arial" w:hAnsi="Arial" w:cs="Arial"/>
+        </w:rPr>
+        <w:t>segunda_pasada</w:t>
+      </w:r>
+      <w:proofErr w:type="spellEnd"/>
+      <w:r>
+        <w:rPr>
+          <w:rFonts w:ascii="Arial" w:hAnsi="Arial" w:cs="Arial"/>
+        </w:rPr>
+        <w:t xml:space="preserve">/4 este a su vez, nos dará la grilla aun con más pistas marcadas, luego esta grilla se utiliza en </w:t>
+      </w:r>
+      <w:proofErr w:type="spellStart"/>
+      <w:r>
+        <w:rPr>
+          <w:rFonts w:ascii="Arial" w:hAnsi="Arial" w:cs="Arial"/>
         </w:rPr>
         <w:t>ultima_pasada</w:t>
       </w:r>
@@ -2664,124 +2735,6 @@
       <w:r>
         <w:rPr>
           <w:rFonts w:ascii="Arial" w:hAnsi="Arial" w:cs="Arial"/>
-          <w:b/>
-          <w:bCs/>
-        </w:rPr>
-        <w:t>/</w:t>
-      </w:r>
-      <w:r>
-        <w:rPr>
-          <w:rFonts w:ascii="Arial" w:hAnsi="Arial" w:cs="Arial"/>
-          <w:b/>
-          <w:bCs/>
-        </w:rPr>
-        <w:t>4</w:t>
-      </w:r>
-    </w:p>
-    <w:p>
-      <w:pPr>
-        <w:rPr>
-          <w:rFonts w:ascii="Arial" w:hAnsi="Arial" w:cs="Arial"/>
-        </w:rPr>
-      </w:pPr>
-      <w:r>
-        <w:rPr>
-          <w:rFonts w:ascii="Arial" w:hAnsi="Arial" w:cs="Arial"/>
-          <w:b/>
-          <w:bCs/>
-        </w:rPr>
-        <w:t xml:space="preserve">Estrategia: </w:t>
-      </w:r>
-      <w:r>
-        <w:rPr>
-          <w:rFonts w:ascii="Arial" w:hAnsi="Arial" w:cs="Arial"/>
-        </w:rPr>
-        <w:t>procesa una grilla basándose en las pistas dadas para las filas y columnas, completando la grilla y verificando que las columnas también cumplan con sus pistas</w:t>
-      </w:r>
-    </w:p>
-    <w:p>
-      <w:pPr>
-        <w:jc w:val="center"/>
-        <w:rPr>
-          <w:rFonts w:ascii="Arial" w:hAnsi="Arial" w:cs="Arial"/>
-          <w:b/>
-          <w:bCs/>
-        </w:rPr>
-      </w:pPr>
-      <w:r>
-        <w:rPr>
-          <w:rFonts w:ascii="Arial" w:hAnsi="Arial" w:cs="Arial"/>
-          <w:b/>
-          <w:bCs/>
-        </w:rPr>
-        <w:t>solución/4</w:t>
-      </w:r>
-    </w:p>
-    <w:p>
-      <w:pPr>
-        <w:rPr>
-          <w:rFonts w:ascii="Arial" w:hAnsi="Arial" w:cs="Arial"/>
-        </w:rPr>
-      </w:pPr>
-      <w:r>
-        <w:rPr>
-          <w:rFonts w:ascii="Arial" w:hAnsi="Arial" w:cs="Arial"/>
-          <w:b/>
-          <w:bCs/>
-        </w:rPr>
-        <w:t xml:space="preserve">Estrategia: </w:t>
-      </w:r>
-      <w:r>
-        <w:rPr>
-          <w:rFonts w:ascii="Arial" w:hAnsi="Arial" w:cs="Arial"/>
-        </w:rPr>
-        <w:t>Dada la grilla inicial, las pistas de filas y columnas</w:t>
-      </w:r>
-      <w:r>
-        <w:rPr>
-          <w:rFonts w:ascii="Arial" w:hAnsi="Arial" w:cs="Arial"/>
-        </w:rPr>
-        <w:t xml:space="preserve">, genera una solución valida utilizando la grilla ya procesada de </w:t>
-      </w:r>
-      <w:proofErr w:type="spellStart"/>
-      <w:r>
-        <w:rPr>
-          <w:rFonts w:ascii="Arial" w:hAnsi="Arial" w:cs="Arial"/>
-        </w:rPr>
-        <w:t>primera_pasada</w:t>
-      </w:r>
-      <w:proofErr w:type="spellEnd"/>
-      <w:r>
-        <w:rPr>
-          <w:rFonts w:ascii="Arial" w:hAnsi="Arial" w:cs="Arial"/>
-        </w:rPr>
-        <w:t xml:space="preserve">/4  como dato de entrada para </w:t>
-      </w:r>
-      <w:proofErr w:type="spellStart"/>
-      <w:r>
-        <w:rPr>
-          <w:rFonts w:ascii="Arial" w:hAnsi="Arial" w:cs="Arial"/>
-        </w:rPr>
-        <w:t>segunda_pasada</w:t>
-      </w:r>
-      <w:proofErr w:type="spellEnd"/>
-      <w:r>
-        <w:rPr>
-          <w:rFonts w:ascii="Arial" w:hAnsi="Arial" w:cs="Arial"/>
-        </w:rPr>
-        <w:t xml:space="preserve">/4 este a su vez, nos dará la grilla aun con más pistas marcadas, luego esta grilla se utiliza en </w:t>
-      </w:r>
-      <w:proofErr w:type="spellStart"/>
-      <w:r>
-        <w:rPr>
-          <w:rFonts w:ascii="Arial" w:hAnsi="Arial" w:cs="Arial"/>
-        </w:rPr>
-        <w:t>ultima_pasada</w:t>
-      </w:r>
-      <w:proofErr w:type="spellEnd"/>
-      <w:r>
-        <w:rPr>
-          <w:rFonts w:ascii="Arial" w:hAnsi="Arial" w:cs="Arial"/>
         </w:rPr>
         <w:t>/4 que devuelve grilla verificada con todas las pistas</w:t>
       </w:r>
@@ -2804,6 +2757,55 @@
           <w:rFonts w:ascii="Arial" w:hAnsi="Arial" w:cs="Arial"/>
           <w:b/>
           <w:bCs/>
+        </w:rPr>
+      </w:pPr>
+    </w:p>
+    <w:p>
+      <w:pPr>
+        <w:rPr>
+          <w:rFonts w:ascii="Arial" w:hAnsi="Arial" w:cs="Arial"/>
+        </w:rPr>
+      </w:pPr>
+    </w:p>
+    <w:p>
+      <w:pPr>
+        <w:rPr>
+          <w:rFonts w:ascii="Arial" w:hAnsi="Arial" w:cs="Arial"/>
+        </w:rPr>
+      </w:pPr>
+    </w:p>
+    <w:p>
+      <w:pPr>
+        <w:rPr>
+          <w:rFonts w:ascii="Arial" w:hAnsi="Arial" w:cs="Arial"/>
+        </w:rPr>
+      </w:pPr>
+    </w:p>
+    <w:p>
+      <w:pPr>
+        <w:rPr>
+          <w:rFonts w:ascii="Arial" w:hAnsi="Arial" w:cs="Arial"/>
+        </w:rPr>
+      </w:pPr>
+    </w:p>
+    <w:p>
+      <w:pPr>
+        <w:rPr>
+          <w:rFonts w:ascii="Arial" w:hAnsi="Arial" w:cs="Arial"/>
+        </w:rPr>
+      </w:pPr>
+    </w:p>
+    <w:p>
+      <w:pPr>
+        <w:rPr>
+          <w:rFonts w:ascii="Arial" w:hAnsi="Arial" w:cs="Arial"/>
+        </w:rPr>
+      </w:pPr>
+    </w:p>
+    <w:p>
+      <w:pPr>
+        <w:rPr>
+          <w:rFonts w:ascii="Arial" w:hAnsi="Arial" w:cs="Arial"/>
         </w:rPr>
       </w:pPr>
     </w:p>
@@ -3210,6 +3212,147 @@
           <w:bCs/>
         </w:rPr>
       </w:pPr>
+      <w:r>
+        <w:rPr>
+          <w:rFonts w:ascii="Arial" w:hAnsi="Arial" w:cs="Arial"/>
+          <w:b/>
+          <w:bCs/>
+        </w:rPr>
+        <w:t>Correcciones</w:t>
+      </w:r>
+    </w:p>
+    <w:p>
+      <w:pPr>
+        <w:rPr>
+          <w:rFonts w:ascii="Arial" w:hAnsi="Arial" w:cs="Arial"/>
+        </w:rPr>
+      </w:pPr>
+      <w:r>
+        <w:rPr>
+          <w:rFonts w:ascii="Arial" w:hAnsi="Arial" w:cs="Arial"/>
+        </w:rPr>
+        <w:t xml:space="preserve">Se eliminaron las apariciones de variables </w:t>
+      </w:r>
+      <w:proofErr w:type="spellStart"/>
+      <w:r>
+        <w:rPr>
+          <w:rFonts w:ascii="Arial" w:hAnsi="Arial" w:cs="Arial"/>
+        </w:rPr>
+        <w:t>singleton</w:t>
+      </w:r>
+      <w:proofErr w:type="spellEnd"/>
+      <w:r>
+        <w:rPr>
+          <w:rFonts w:ascii="Arial" w:hAnsi="Arial" w:cs="Arial"/>
+        </w:rPr>
+        <w:t xml:space="preserve">. Ahora no hay que presionar un botón para saber si se gano el juego. No se puede seguir interactuando con el </w:t>
+      </w:r>
+      <w:proofErr w:type="spellStart"/>
+      <w:r>
+        <w:rPr>
+          <w:rFonts w:ascii="Arial" w:hAnsi="Arial" w:cs="Arial"/>
+        </w:rPr>
+        <w:t>N</w:t>
+      </w:r>
+      <w:r>
+        <w:rPr>
+          <w:rFonts w:ascii="Arial" w:hAnsi="Arial" w:cs="Arial"/>
+        </w:rPr>
+        <w:t>onograma</w:t>
+      </w:r>
+      <w:proofErr w:type="spellEnd"/>
+      <w:r>
+        <w:rPr>
+          <w:rFonts w:ascii="Arial" w:hAnsi="Arial" w:cs="Arial"/>
+        </w:rPr>
+        <w:t xml:space="preserve"> una vez ganado.</w:t>
+      </w:r>
+      <w:r>
+        <w:rPr>
+          <w:rFonts w:ascii="Arial" w:hAnsi="Arial" w:cs="Arial"/>
+        </w:rPr>
+        <w:t xml:space="preserve">  </w:t>
+      </w:r>
+    </w:p>
+    <w:p>
+      <w:pPr>
+        <w:jc w:val="center"/>
+        <w:rPr>
+          <w:rFonts w:ascii="Arial" w:hAnsi="Arial" w:cs="Arial"/>
+          <w:b/>
+          <w:bCs/>
+        </w:rPr>
+      </w:pPr>
+    </w:p>
+    <w:p>
+      <w:pPr>
+        <w:jc w:val="center"/>
+        <w:rPr>
+          <w:rFonts w:ascii="Arial" w:hAnsi="Arial" w:cs="Arial"/>
+          <w:b/>
+          <w:bCs/>
+        </w:rPr>
+      </w:pPr>
+    </w:p>
+    <w:p>
+      <w:pPr>
+        <w:jc w:val="center"/>
+        <w:rPr>
+          <w:rFonts w:ascii="Arial" w:hAnsi="Arial" w:cs="Arial"/>
+          <w:b/>
+          <w:bCs/>
+        </w:rPr>
+      </w:pPr>
+    </w:p>
+    <w:p>
+      <w:pPr>
+        <w:jc w:val="center"/>
+        <w:rPr>
+          <w:rFonts w:ascii="Arial" w:hAnsi="Arial" w:cs="Arial"/>
+          <w:b/>
+          <w:bCs/>
+        </w:rPr>
+      </w:pPr>
+    </w:p>
+    <w:p>
+      <w:pPr>
+        <w:jc w:val="center"/>
+        <w:rPr>
+          <w:rFonts w:ascii="Arial" w:hAnsi="Arial" w:cs="Arial"/>
+          <w:b/>
+          <w:bCs/>
+        </w:rPr>
+      </w:pPr>
+    </w:p>
+    <w:p>
+      <w:pPr>
+        <w:jc w:val="center"/>
+        <w:rPr>
+          <w:rFonts w:ascii="Arial" w:hAnsi="Arial" w:cs="Arial"/>
+          <w:b/>
+          <w:bCs/>
+        </w:rPr>
+      </w:pPr>
+    </w:p>
+    <w:p>
+      <w:pPr>
+        <w:jc w:val="center"/>
+        <w:rPr>
+          <w:rFonts w:ascii="Arial" w:hAnsi="Arial" w:cs="Arial"/>
+          <w:b/>
+          <w:bCs/>
+        </w:rPr>
+      </w:pPr>
+    </w:p>
+    <w:p>
+      <w:pPr>
+        <w:jc w:val="center"/>
+        <w:rPr>
+          <w:rFonts w:ascii="Arial" w:hAnsi="Arial" w:cs="Arial"/>
+          <w:b/>
+          <w:bCs/>
+        </w:rPr>
+      </w:pPr>
     </w:p>
     <w:p>
       <w:pPr>
@@ -3304,7 +3447,6 @@
           <w:rFonts w:ascii="Arial" w:hAnsi="Arial" w:cs="Arial"/>
           <w:noProof/>
         </w:rPr>
-        <w:lastRenderedPageBreak/>
         <w:drawing>
           <wp:inline distT="0" distB="0" distL="0" distR="0" wp14:anchorId="3C7C3D3C" wp14:editId="3F2B7990">
             <wp:extent cx="3530380" cy="3308188"/>
@@ -3378,6 +3520,7 @@
           <w:rFonts w:ascii="Arial" w:hAnsi="Arial" w:cs="Arial"/>
           <w:noProof/>
         </w:rPr>
+        <w:lastRenderedPageBreak/>
         <w:drawing>
           <wp:inline distT="0" distB="0" distL="0" distR="0" wp14:anchorId="14EBC813" wp14:editId="176B30DB">
             <wp:extent cx="3832529" cy="3476218"/>
@@ -3465,7 +3608,6 @@
           <w:rFonts w:ascii="Arial" w:hAnsi="Arial" w:cs="Arial"/>
           <w:noProof/>
         </w:rPr>
-        <w:lastRenderedPageBreak/>
         <w:drawing>
           <wp:inline distT="0" distB="0" distL="0" distR="0" wp14:anchorId="5F12798C" wp14:editId="23616076">
             <wp:extent cx="3799587" cy="3458817"/>
@@ -3539,6 +3681,7 @@
           <w:rFonts w:ascii="Arial" w:hAnsi="Arial" w:cs="Arial"/>
           <w:noProof/>
         </w:rPr>
+        <w:lastRenderedPageBreak/>
         <w:drawing>
           <wp:inline distT="0" distB="0" distL="0" distR="0" wp14:anchorId="07527076" wp14:editId="19FB794D">
             <wp:extent cx="3882224" cy="3450866"/>
@@ -3633,7 +3776,6 @@
           <w:rFonts w:ascii="Arial" w:hAnsi="Arial" w:cs="Arial"/>
           <w:noProof/>
         </w:rPr>
-        <w:lastRenderedPageBreak/>
         <w:drawing>
           <wp:inline distT="0" distB="0" distL="0" distR="0" wp14:anchorId="6836AA87" wp14:editId="06110A52">
             <wp:extent cx="3578087" cy="3364715"/>
@@ -3695,6 +3837,7 @@
           <w:rFonts w:ascii="Arial" w:hAnsi="Arial" w:cs="Arial"/>
           <w:noProof/>
         </w:rPr>
+        <w:lastRenderedPageBreak/>
         <w:drawing>
           <wp:inline distT="0" distB="0" distL="0" distR="0" wp14:anchorId="0509903D" wp14:editId="3C02AD91">
             <wp:extent cx="3681454" cy="3481752"/>

</xml_diff>

<commit_message>
corredigo un predicado como se pedia en la correccion, y añadidos comentarios en la documentacion
</commit_message>
<xml_diff>
--- a/Informe.docx
+++ b/Informe.docx
@@ -949,26 +949,26 @@
         <w:jc w:val="both"/>
         <w:rPr>
           <w:rFonts w:ascii="Arial" w:hAnsi="Arial" w:cs="Arial"/>
-        </w:rPr>
-      </w:pPr>
-      <w:r>
-        <w:rPr>
-          <w:rFonts w:ascii="Arial" w:hAnsi="Arial" w:cs="Arial"/>
+          <w:b/>
+          <w:bCs/>
+        </w:rPr>
+      </w:pPr>
+      <w:r>
+        <w:rPr>
+          <w:rFonts w:ascii="Arial" w:hAnsi="Arial" w:cs="Arial"/>
+          <w:b/>
+          <w:bCs/>
         </w:rPr>
         <w:lastRenderedPageBreak/>
-        <w:t>Formato del documento primero se mostrará el predicado con sus datos de entrada y datos de salida, luego detallamos la estrategia con la que resolvemos el problema que soluciona el predicado y luego describimos que funcionalidad tiene cada predicado en particular. Luego se muestran las secciones de funcionalidades extra implementadas, aspectos positivos de la resolución, desafíos encontrados</w:t>
-      </w:r>
-      <w:r>
-        <w:rPr>
-          <w:rFonts w:ascii="Arial" w:hAnsi="Arial" w:cs="Arial"/>
-        </w:rPr>
-        <w:t>, correcciones</w:t>
-      </w:r>
-      <w:r>
-        <w:rPr>
-          <w:rFonts w:ascii="Arial" w:hAnsi="Arial" w:cs="Arial"/>
-        </w:rPr>
-        <w:t xml:space="preserve"> y los casos de test.</w:t>
+        <w:t>Predicados</w:t>
+      </w:r>
+      <w:r>
+        <w:rPr>
+          <w:rFonts w:ascii="Arial" w:hAnsi="Arial" w:cs="Arial"/>
+          <w:b/>
+          <w:bCs/>
+        </w:rPr>
+        <w:t xml:space="preserve"> y sus estrategias</w:t>
       </w:r>
     </w:p>
     <w:p>
@@ -1383,7 +1383,6 @@
           <w:b/>
           <w:bCs/>
         </w:rPr>
-        <w:lastRenderedPageBreak/>
         <w:t>comprobar_todas_filas</w:t>
       </w:r>
       <w:proofErr w:type="spellEnd"/>
@@ -1415,7 +1414,14 @@
         <w:rPr>
           <w:rFonts w:ascii="Arial" w:hAnsi="Arial" w:cs="Arial"/>
         </w:rPr>
-        <w:t xml:space="preserve">: Comprueba que todas las filas cumplan las pistas asociadas a ellas, el predicado recibe la cantidad de filas para hacer esa cantidad de iteraciones verificando cada fila según su índice y llamando recursivamente hasta que la cantidad de filas a verificar sean 0. Si se cumple que todas las filas satisfagan sus pistas correspondientes, entonces en caso afirmativo </w:t>
+        <w:t xml:space="preserve">: Comprueba que todas las filas cumplan las pistas asociadas a ellas, el predicado recibe la cantidad de filas para hacer esa cantidad de iteraciones verificando cada fila según su índice y llamando recursivamente hasta que la cantidad de filas a </w:t>
+      </w:r>
+      <w:r>
+        <w:rPr>
+          <w:rFonts w:ascii="Arial" w:hAnsi="Arial" w:cs="Arial"/>
+        </w:rPr>
+        <w:lastRenderedPageBreak/>
+        <w:t xml:space="preserve">verificar sean 0. Si se cumple que todas las filas satisfagan sus pistas correspondientes, entonces en caso afirmativo </w:t>
       </w:r>
       <w:proofErr w:type="spellStart"/>
       <w:r>
@@ -1915,7 +1921,6 @@
           <w:b/>
           <w:bCs/>
         </w:rPr>
-        <w:lastRenderedPageBreak/>
         <w:t>verifica_pista</w:t>
       </w:r>
       <w:proofErr w:type="spellEnd"/>
@@ -1955,6 +1960,7 @@
           <w:b/>
           <w:bCs/>
         </w:rPr>
+        <w:lastRenderedPageBreak/>
         <w:t>Estrategia</w:t>
       </w:r>
       <w:r>
@@ -2361,33 +2367,12 @@
           <w:bCs/>
         </w:rPr>
       </w:pPr>
-    </w:p>
-    <w:p>
-      <w:pPr>
-        <w:jc w:val="both"/>
+      <w:r>
         <w:rPr>
           <w:rFonts w:ascii="Arial" w:hAnsi="Arial" w:cs="Arial"/>
           <w:b/>
           <w:bCs/>
         </w:rPr>
-      </w:pPr>
-    </w:p>
-    <w:p>
-      <w:pPr>
-        <w:jc w:val="both"/>
-        <w:rPr>
-          <w:rFonts w:ascii="Arial" w:hAnsi="Arial" w:cs="Arial"/>
-          <w:b/>
-          <w:bCs/>
-        </w:rPr>
-      </w:pPr>
-      <w:r>
-        <w:rPr>
-          <w:rFonts w:ascii="Arial" w:hAnsi="Arial" w:cs="Arial"/>
-          <w:b/>
-          <w:bCs/>
-        </w:rPr>
-        <w:lastRenderedPageBreak/>
         <w:t>intersección/3</w:t>
       </w:r>
     </w:p>
@@ -2445,6 +2430,7 @@
           <w:b/>
           <w:bCs/>
         </w:rPr>
+        <w:lastRenderedPageBreak/>
         <w:t>cumple_condicion</w:t>
       </w:r>
       <w:proofErr w:type="spellEnd"/>
@@ -2840,6 +2826,46 @@
         </w:rPr>
         <w:t xml:space="preserve"> instanciados.</w:t>
       </w:r>
+    </w:p>
+    <w:p>
+      <w:pPr>
+        <w:jc w:val="both"/>
+        <w:rPr>
+          <w:rFonts w:ascii="Arial" w:hAnsi="Arial" w:cs="Arial"/>
+          <w:b/>
+          <w:bCs/>
+        </w:rPr>
+      </w:pPr>
+    </w:p>
+    <w:p>
+      <w:pPr>
+        <w:jc w:val="both"/>
+        <w:rPr>
+          <w:rFonts w:ascii="Arial" w:hAnsi="Arial" w:cs="Arial"/>
+          <w:b/>
+          <w:bCs/>
+        </w:rPr>
+      </w:pPr>
+    </w:p>
+    <w:p>
+      <w:pPr>
+        <w:jc w:val="both"/>
+        <w:rPr>
+          <w:rFonts w:ascii="Arial" w:hAnsi="Arial" w:cs="Arial"/>
+          <w:b/>
+          <w:bCs/>
+        </w:rPr>
+      </w:pPr>
+    </w:p>
+    <w:p>
+      <w:pPr>
+        <w:jc w:val="both"/>
+        <w:rPr>
+          <w:rFonts w:ascii="Arial" w:hAnsi="Arial" w:cs="Arial"/>
+          <w:b/>
+          <w:bCs/>
+        </w:rPr>
+      </w:pPr>
     </w:p>
     <w:p>
       <w:pPr>
@@ -3183,19 +3209,7 @@
         <w:rPr>
           <w:rFonts w:ascii="Arial" w:hAnsi="Arial" w:cs="Arial"/>
         </w:rPr>
-        <w:t xml:space="preserve">, </w:t>
-      </w:r>
-      <w:r>
-        <w:rPr>
-          <w:rFonts w:ascii="Arial" w:hAnsi="Arial" w:cs="Arial"/>
-        </w:rPr>
-        <w:t xml:space="preserve">entonces </w:t>
-      </w:r>
-      <w:r>
-        <w:rPr>
-          <w:rFonts w:ascii="Arial" w:hAnsi="Arial" w:cs="Arial"/>
-        </w:rPr>
-        <w:t xml:space="preserve">agrega </w:t>
+        <w:t xml:space="preserve">, entonces agrega </w:t>
       </w:r>
       <w:r>
         <w:rPr>
@@ -3251,13 +3265,7 @@
         <w:rPr>
           <w:rFonts w:ascii="Arial" w:hAnsi="Arial" w:cs="Arial"/>
         </w:rPr>
-        <w:t xml:space="preserve">i no quedan más filas por </w:t>
-      </w:r>
-      <w:r>
-        <w:rPr>
-          <w:rFonts w:ascii="Arial" w:hAnsi="Arial" w:cs="Arial"/>
-        </w:rPr>
-        <w:t>procesar</w:t>
+        <w:t>i no quedan más filas por procesar</w:t>
       </w:r>
       <w:r>
         <w:rPr>
@@ -3269,13 +3277,7 @@
         <w:rPr>
           <w:rFonts w:ascii="Arial" w:hAnsi="Arial" w:cs="Arial"/>
         </w:rPr>
-        <w:t>verifica</w:t>
-      </w:r>
-      <w:r>
-        <w:rPr>
-          <w:rFonts w:ascii="Arial" w:hAnsi="Arial" w:cs="Arial"/>
-        </w:rPr>
-        <w:t xml:space="preserve"> que las columnas de la </w:t>
+        <w:t xml:space="preserve">verifica que las columnas de la </w:t>
       </w:r>
       <w:r>
         <w:rPr>
@@ -3728,6 +3730,14 @@
         </w:rPr>
         <w:t>Correcciones</w:t>
       </w:r>
+      <w:r>
+        <w:rPr>
+          <w:rFonts w:ascii="Arial" w:hAnsi="Arial" w:cs="Arial"/>
+          <w:b/>
+          <w:bCs/>
+        </w:rPr>
+        <w:t xml:space="preserve"> de la primera entrega</w:t>
+      </w:r>
     </w:p>
     <w:p>
       <w:pPr>
@@ -3804,46 +3814,118 @@
           <w:bCs/>
         </w:rPr>
       </w:pPr>
+      <w:r>
+        <w:rPr>
+          <w:rFonts w:ascii="Arial" w:hAnsi="Arial" w:cs="Arial"/>
+          <w:b/>
+          <w:bCs/>
+        </w:rPr>
+        <w:t>Correcciones de la segunda entrega</w:t>
+      </w:r>
     </w:p>
     <w:p>
       <w:pPr>
         <w:jc w:val="both"/>
         <w:rPr>
           <w:rFonts w:ascii="Arial" w:hAnsi="Arial" w:cs="Arial"/>
-          <w:b/>
-          <w:bCs/>
-        </w:rPr>
-      </w:pPr>
-    </w:p>
-    <w:p>
-      <w:pPr>
-        <w:jc w:val="both"/>
-        <w:rPr>
-          <w:rFonts w:ascii="Arial" w:hAnsi="Arial" w:cs="Arial"/>
-          <w:b/>
-          <w:bCs/>
-        </w:rPr>
-      </w:pPr>
-    </w:p>
-    <w:p>
-      <w:pPr>
-        <w:jc w:val="both"/>
-        <w:rPr>
-          <w:rFonts w:ascii="Arial" w:hAnsi="Arial" w:cs="Arial"/>
-          <w:b/>
-          <w:bCs/>
-        </w:rPr>
-      </w:pPr>
-    </w:p>
-    <w:p>
-      <w:pPr>
-        <w:jc w:val="both"/>
-        <w:rPr>
-          <w:rFonts w:ascii="Arial" w:hAnsi="Arial" w:cs="Arial"/>
-          <w:b/>
-          <w:bCs/>
-        </w:rPr>
-      </w:pPr>
+        </w:rPr>
+      </w:pPr>
+      <w:r>
+        <w:rPr>
+          <w:rFonts w:ascii="Arial" w:hAnsi="Arial" w:cs="Arial"/>
+        </w:rPr>
+        <w:t xml:space="preserve">Ahora </w:t>
+      </w:r>
+      <w:r>
+        <w:rPr>
+          <w:rFonts w:ascii="Arial" w:hAnsi="Arial" w:cs="Arial"/>
+        </w:rPr>
+        <w:t>la solución funciona</w:t>
+      </w:r>
+      <w:r>
+        <w:rPr>
+          <w:rFonts w:ascii="Arial" w:hAnsi="Arial" w:cs="Arial"/>
+        </w:rPr>
+        <w:t xml:space="preserve"> para </w:t>
+      </w:r>
+      <w:r>
+        <w:rPr>
+          <w:rFonts w:ascii="Arial" w:hAnsi="Arial" w:cs="Arial"/>
+        </w:rPr>
+        <w:t>múltiples</w:t>
+      </w:r>
+      <w:r>
+        <w:rPr>
+          <w:rFonts w:ascii="Arial" w:hAnsi="Arial" w:cs="Arial"/>
+        </w:rPr>
+        <w:t xml:space="preserve"> configuraciones iniciales, incluida la que se dio como ejemplo en la </w:t>
+      </w:r>
+      <w:r>
+        <w:rPr>
+          <w:rFonts w:ascii="Arial" w:hAnsi="Arial" w:cs="Arial"/>
+        </w:rPr>
+        <w:t xml:space="preserve">corrección y no </w:t>
+      </w:r>
+      <w:proofErr w:type="spellStart"/>
+      <w:r>
+        <w:rPr>
+          <w:rFonts w:ascii="Arial" w:hAnsi="Arial" w:cs="Arial"/>
+        </w:rPr>
+        <w:t>crashea</w:t>
+      </w:r>
+      <w:proofErr w:type="spellEnd"/>
+      <w:r>
+        <w:rPr>
+          <w:rFonts w:ascii="Arial" w:hAnsi="Arial" w:cs="Arial"/>
+        </w:rPr>
+        <w:t xml:space="preserve"> al intentar revelar una celda</w:t>
+      </w:r>
+      <w:r>
+        <w:rPr>
+          <w:rFonts w:ascii="Arial" w:hAnsi="Arial" w:cs="Arial"/>
+        </w:rPr>
+        <w:t>, s</w:t>
+      </w:r>
+      <w:r>
+        <w:rPr>
+          <w:rFonts w:ascii="Arial" w:hAnsi="Arial" w:cs="Arial"/>
+        </w:rPr>
+        <w:t xml:space="preserve">e eliminaron </w:t>
+      </w:r>
+      <w:proofErr w:type="spellStart"/>
+      <w:r>
+        <w:rPr>
+          <w:rFonts w:ascii="Arial" w:hAnsi="Arial" w:cs="Arial"/>
+        </w:rPr>
+        <w:t>cuts</w:t>
+      </w:r>
+      <w:proofErr w:type="spellEnd"/>
+      <w:r>
+        <w:rPr>
+          <w:rFonts w:ascii="Arial" w:hAnsi="Arial" w:cs="Arial"/>
+        </w:rPr>
+        <w:t xml:space="preserve"> innecesarios en el código, se </w:t>
+      </w:r>
+      <w:r>
+        <w:rPr>
+          <w:rFonts w:ascii="Arial" w:hAnsi="Arial" w:cs="Arial"/>
+        </w:rPr>
+        <w:t xml:space="preserve">colocaron los valores de “#” y “X” en el predicado de </w:t>
+      </w:r>
+      <w:proofErr w:type="spellStart"/>
+      <w:r>
+        <w:rPr>
+          <w:rFonts w:ascii="Arial" w:hAnsi="Arial" w:cs="Arial"/>
+        </w:rPr>
+        <w:t>generar_posibles_soluciones</w:t>
+      </w:r>
+      <w:proofErr w:type="spellEnd"/>
+      <w:r>
+        <w:rPr>
+          <w:rFonts w:ascii="Arial" w:hAnsi="Arial" w:cs="Arial"/>
+        </w:rPr>
+        <w:t>/2, ahora se da una explicación mas completa de los predicados mas importantes.</w:t>
+      </w:r>
     </w:p>
     <w:p>
       <w:pPr>
@@ -4887,13 +4969,31 @@
         <w:rPr>
           <w:rFonts w:ascii="Arial" w:hAnsi="Arial" w:cs="Arial"/>
         </w:rPr>
-        <w:t xml:space="preserve"> “Revelar celda” y luego una celda </w:t>
+        <w:t xml:space="preserve"> “Revelar celda” </w:t>
+      </w:r>
+      <w:r>
+        <w:rPr>
+          <w:rFonts w:ascii="Arial" w:hAnsi="Arial" w:cs="Arial"/>
+        </w:rPr>
+        <w:t xml:space="preserve">en </w:t>
+      </w:r>
+      <w:r>
+        <w:rPr>
+          <w:rFonts w:ascii="Arial" w:hAnsi="Arial" w:cs="Arial"/>
+        </w:rPr>
+        <w:t xml:space="preserve">una celda </w:t>
       </w:r>
       <w:r>
         <w:rPr>
           <w:rFonts w:ascii="Arial" w:hAnsi="Arial" w:cs="Arial"/>
         </w:rPr>
         <w:t>vacía</w:t>
+      </w:r>
+      <w:r>
+        <w:rPr>
+          <w:rFonts w:ascii="Arial" w:hAnsi="Arial" w:cs="Arial"/>
+        </w:rPr>
+        <w:t>, se</w:t>
       </w:r>
       <w:r>
         <w:rPr>
@@ -5015,7 +5115,7 @@
                         </pic:cNvPicPr>
                       </pic:nvPicPr>
                       <pic:blipFill>
-                        <a:blip r:embed="rId22"/>
+                        <a:blip r:embed="rId21"/>
                         <a:stretch/>
                       </pic:blipFill>
                       <pic:spPr bwMode="auto">

</xml_diff>